<commit_message>
Added ant for mac to documentation
</commit_message>
<xml_diff>
--- a/Documentation/How to Create applications with phonegap.docx
+++ b/Documentation/How to Create applications with phonegap.docx
@@ -1,6 +1,6 @@
 
 <file path=word/document.xml><?xml version="1.0" encoding="utf-8"?>
-<w:document xmlns:wpc="http://schemas.microsoft.com/office/word/2010/wordprocessingCanvas" xmlns:mc="http://schemas.openxmlformats.org/markup-compatibility/2006" xmlns:o="urn:schemas-microsoft-com:office:office" xmlns:r="http://schemas.openxmlformats.org/officeDocument/2006/relationships" xmlns:m="http://schemas.openxmlformats.org/officeDocument/2006/math" xmlns:v="urn:schemas-microsoft-com:vml" xmlns:wp14="http://schemas.microsoft.com/office/word/2010/wordprocessingDrawing" xmlns:wp="http://schemas.openxmlformats.org/drawingml/2006/wordprocessingDrawing" xmlns:w10="urn:schemas-microsoft-com:office:word" xmlns:w="http://schemas.openxmlformats.org/wordprocessingml/2006/main" xmlns:w14="http://schemas.microsoft.com/office/word/2010/wordml" xmlns:w15="http://schemas.microsoft.com/office/word/2012/wordml" xmlns:wpg="http://schemas.microsoft.com/office/word/2010/wordprocessingGroup" xmlns:wpi="http://schemas.microsoft.com/office/word/2010/wordprocessingInk" xmlns:wne="http://schemas.microsoft.com/office/word/2006/wordml" xmlns:wps="http://schemas.microsoft.com/office/word/2010/wordprocessingShape" mc:Ignorable="w14 w15 wp14">
+<w:document xmlns:wpc="http://schemas.microsoft.com/office/word/2010/wordprocessingCanvas" xmlns:mo="http://schemas.microsoft.com/office/mac/office/2008/main" xmlns:mc="http://schemas.openxmlformats.org/markup-compatibility/2006" xmlns:mv="urn:schemas-microsoft-com:mac:vml" xmlns:o="urn:schemas-microsoft-com:office:office" xmlns:r="http://schemas.openxmlformats.org/officeDocument/2006/relationships" xmlns:m="http://schemas.openxmlformats.org/officeDocument/2006/math" xmlns:v="urn:schemas-microsoft-com:vml" xmlns:wp14="http://schemas.microsoft.com/office/word/2010/wordprocessingDrawing" xmlns:wp="http://schemas.openxmlformats.org/drawingml/2006/wordprocessingDrawing" xmlns:w10="urn:schemas-microsoft-com:office:word" xmlns:w="http://schemas.openxmlformats.org/wordprocessingml/2006/main" xmlns:w14="http://schemas.microsoft.com/office/word/2010/wordml" xmlns:wpg="http://schemas.microsoft.com/office/word/2010/wordprocessingGroup" xmlns:wpi="http://schemas.microsoft.com/office/word/2010/wordprocessingInk" xmlns:wne="http://schemas.microsoft.com/office/word/2006/wordml" xmlns:wps="http://schemas.microsoft.com/office/word/2010/wordprocessingShape" mc:Ignorable="w14 wp14">
   <w:body>
     <w:p>
       <w:r>
@@ -8,7 +8,7 @@
           <w:noProof/>
         </w:rPr>
         <w:drawing>
-          <wp:inline distT="0" distB="0" distL="0" distR="0">
+          <wp:inline distT="0" distB="0" distL="0" distR="0" wp14:anchorId="2090809C" wp14:editId="62A2A262">
             <wp:extent cx="5943600" cy="4416812"/>
             <wp:effectExtent l="19050" t="0" r="0" b="0"/>
             <wp:docPr id="1" name="Picture 1"/>
@@ -25,7 +25,7 @@
                     </pic:cNvPicPr>
                   </pic:nvPicPr>
                   <pic:blipFill>
-                    <a:blip r:embed="rId4" cstate="print"/>
+                    <a:blip r:embed="rId5" cstate="print"/>
                     <a:srcRect/>
                     <a:stretch>
                       <a:fillRect/>
@@ -61,7 +61,7 @@
           <w:noProof/>
         </w:rPr>
         <w:drawing>
-          <wp:inline distT="0" distB="0" distL="0" distR="0">
+          <wp:inline distT="0" distB="0" distL="0" distR="0" wp14:anchorId="143C6EE8" wp14:editId="6D7783EF">
             <wp:extent cx="4145915" cy="1896110"/>
             <wp:effectExtent l="19050" t="0" r="6985" b="0"/>
             <wp:docPr id="4" name="Picture 4"/>
@@ -78,7 +78,7 @@
                     </pic:cNvPicPr>
                   </pic:nvPicPr>
                   <pic:blipFill>
-                    <a:blip r:embed="rId5" cstate="print"/>
+                    <a:blip r:embed="rId6" cstate="print"/>
                     <a:srcRect/>
                     <a:stretch>
                       <a:fillRect/>
@@ -114,7 +114,7 @@
         </w:rPr>
         <w:lastRenderedPageBreak/>
         <w:drawing>
-          <wp:inline distT="0" distB="0" distL="0" distR="0">
+          <wp:inline distT="0" distB="0" distL="0" distR="0" wp14:anchorId="1D0D56DF" wp14:editId="23CA63FB">
             <wp:extent cx="4297045" cy="3427730"/>
             <wp:effectExtent l="19050" t="0" r="8255" b="0"/>
             <wp:docPr id="7" name="Picture 7"/>
@@ -131,7 +131,7 @@
                     </pic:cNvPicPr>
                   </pic:nvPicPr>
                   <pic:blipFill>
-                    <a:blip r:embed="rId6" cstate="print"/>
+                    <a:blip r:embed="rId7" cstate="print"/>
                     <a:srcRect/>
                     <a:stretch>
                       <a:fillRect/>
@@ -167,7 +167,7 @@
           <w:noProof/>
         </w:rPr>
         <w:drawing>
-          <wp:inline distT="0" distB="0" distL="0" distR="0">
+          <wp:inline distT="0" distB="0" distL="0" distR="0" wp14:anchorId="266A6C27" wp14:editId="5BC3D115">
             <wp:extent cx="5943600" cy="2981578"/>
             <wp:effectExtent l="19050" t="0" r="0" b="0"/>
             <wp:docPr id="10" name="Picture 10"/>
@@ -184,7 +184,7 @@
                     </pic:cNvPicPr>
                   </pic:nvPicPr>
                   <pic:blipFill>
-                    <a:blip r:embed="rId7" cstate="print"/>
+                    <a:blip r:embed="rId8" cstate="print"/>
                     <a:srcRect/>
                     <a:stretch>
                       <a:fillRect/>
@@ -221,7 +221,7 @@
         </w:rPr>
         <w:lastRenderedPageBreak/>
         <w:drawing>
-          <wp:inline distT="0" distB="0" distL="0" distR="0">
+          <wp:inline distT="0" distB="0" distL="0" distR="0" wp14:anchorId="02390653" wp14:editId="60B43CA6">
             <wp:extent cx="5943600" cy="4675100"/>
             <wp:effectExtent l="19050" t="0" r="0" b="0"/>
             <wp:docPr id="13" name="Picture 13"/>
@@ -238,7 +238,7 @@
                     </pic:cNvPicPr>
                   </pic:nvPicPr>
                   <pic:blipFill>
-                    <a:blip r:embed="rId8" cstate="print"/>
+                    <a:blip r:embed="rId9" cstate="print"/>
                     <a:srcRect/>
                     <a:stretch>
                       <a:fillRect/>
@@ -274,7 +274,7 @@
           <w:noProof/>
         </w:rPr>
         <w:drawing>
-          <wp:inline distT="0" distB="0" distL="0" distR="0">
+          <wp:inline distT="0" distB="0" distL="0" distR="0" wp14:anchorId="7D87835F" wp14:editId="52C7C6E7">
             <wp:extent cx="5943600" cy="1904922"/>
             <wp:effectExtent l="19050" t="0" r="0" b="0"/>
             <wp:docPr id="16" name="Picture 16"/>
@@ -291,7 +291,7 @@
                     </pic:cNvPicPr>
                   </pic:nvPicPr>
                   <pic:blipFill>
-                    <a:blip r:embed="rId9" cstate="print"/>
+                    <a:blip r:embed="rId10" cstate="print"/>
                     <a:srcRect/>
                     <a:stretch>
                       <a:fillRect/>
@@ -328,7 +328,7 @@
         </w:rPr>
         <w:lastRenderedPageBreak/>
         <w:drawing>
-          <wp:inline distT="0" distB="0" distL="0" distR="0">
+          <wp:inline distT="0" distB="0" distL="0" distR="0" wp14:anchorId="55265B44" wp14:editId="3B882741">
             <wp:extent cx="5943600" cy="1874172"/>
             <wp:effectExtent l="19050" t="0" r="0" b="0"/>
             <wp:docPr id="19" name="Picture 19"/>
@@ -345,7 +345,7 @@
                     </pic:cNvPicPr>
                   </pic:nvPicPr>
                   <pic:blipFill>
-                    <a:blip r:embed="rId10" cstate="print"/>
+                    <a:blip r:embed="rId11" cstate="print"/>
                     <a:srcRect/>
                     <a:stretch>
                       <a:fillRect/>
@@ -382,7 +382,7 @@
           <w:noProof/>
         </w:rPr>
         <w:drawing>
-          <wp:inline distT="0" distB="0" distL="0" distR="0">
+          <wp:inline distT="0" distB="0" distL="0" distR="0" wp14:anchorId="7156C380" wp14:editId="2896EC01">
             <wp:extent cx="5943600" cy="3128211"/>
             <wp:effectExtent l="19050" t="0" r="0" b="0"/>
             <wp:docPr id="22" name="Picture 22"/>
@@ -399,7 +399,7 @@
                     </pic:cNvPicPr>
                   </pic:nvPicPr>
                   <pic:blipFill>
-                    <a:blip r:embed="rId11" cstate="print"/>
+                    <a:blip r:embed="rId12" cstate="print"/>
                     <a:srcRect/>
                     <a:stretch>
                       <a:fillRect/>
@@ -440,7 +440,7 @@
           <w:noProof/>
         </w:rPr>
         <w:drawing>
-          <wp:inline distT="0" distB="0" distL="0" distR="0">
+          <wp:inline distT="0" distB="0" distL="0" distR="0" wp14:anchorId="40E8A86C" wp14:editId="38920AB5">
             <wp:extent cx="5943600" cy="1108025"/>
             <wp:effectExtent l="19050" t="0" r="0" b="0"/>
             <wp:docPr id="25" name="Picture 25"/>
@@ -457,7 +457,7 @@
                     </pic:cNvPicPr>
                   </pic:nvPicPr>
                   <pic:blipFill>
-                    <a:blip r:embed="rId12" cstate="print"/>
+                    <a:blip r:embed="rId13" cstate="print"/>
                     <a:srcRect/>
                     <a:stretch>
                       <a:fillRect/>
@@ -503,7 +503,7 @@
         </w:rPr>
         <w:lastRenderedPageBreak/>
         <w:drawing>
-          <wp:inline distT="0" distB="0" distL="0" distR="0">
+          <wp:inline distT="0" distB="0" distL="0" distR="0" wp14:anchorId="55B18291" wp14:editId="15EAD317">
             <wp:extent cx="5943600" cy="1469771"/>
             <wp:effectExtent l="19050" t="0" r="0" b="0"/>
             <wp:docPr id="28" name="Picture 28"/>
@@ -520,7 +520,7 @@
                     </pic:cNvPicPr>
                   </pic:nvPicPr>
                   <pic:blipFill>
-                    <a:blip r:embed="rId13" cstate="print"/>
+                    <a:blip r:embed="rId14" cstate="print"/>
                     <a:srcRect/>
                     <a:stretch>
                       <a:fillRect/>
@@ -563,7 +563,7 @@
           <w:noProof/>
         </w:rPr>
         <w:drawing>
-          <wp:inline distT="0" distB="0" distL="0" distR="0">
+          <wp:inline distT="0" distB="0" distL="0" distR="0" wp14:anchorId="6CB0C7BC" wp14:editId="54EB61D8">
             <wp:extent cx="5943600" cy="1924663"/>
             <wp:effectExtent l="19050" t="0" r="0" b="0"/>
             <wp:docPr id="31" name="Picture 31"/>
@@ -580,7 +580,7 @@
                     </pic:cNvPicPr>
                   </pic:nvPicPr>
                   <pic:blipFill>
-                    <a:blip r:embed="rId14" cstate="print"/>
+                    <a:blip r:embed="rId15" cstate="print"/>
                     <a:srcRect/>
                     <a:stretch>
                       <a:fillRect/>
@@ -620,7 +620,7 @@
           <w:noProof/>
         </w:rPr>
         <w:drawing>
-          <wp:inline distT="0" distB="0" distL="0" distR="0">
+          <wp:inline distT="0" distB="0" distL="0" distR="0" wp14:anchorId="651580B2" wp14:editId="04F715B8">
             <wp:extent cx="5943600" cy="3255384"/>
             <wp:effectExtent l="19050" t="0" r="0" b="0"/>
             <wp:docPr id="2" name="Picture 34"/>
@@ -637,7 +637,7 @@
                     </pic:cNvPicPr>
                   </pic:nvPicPr>
                   <pic:blipFill>
-                    <a:blip r:embed="rId15" cstate="print"/>
+                    <a:blip r:embed="rId16" cstate="print"/>
                     <a:srcRect/>
                     <a:stretch>
                       <a:fillRect/>
@@ -683,7 +683,7 @@
         </w:rPr>
         <w:lastRenderedPageBreak/>
         <w:drawing>
-          <wp:inline distT="0" distB="0" distL="0" distR="0">
+          <wp:inline distT="0" distB="0" distL="0" distR="0" wp14:anchorId="1608DA49" wp14:editId="6CAADCF6">
             <wp:extent cx="2167210" cy="1638066"/>
             <wp:effectExtent l="19050" t="0" r="4490" b="0"/>
             <wp:docPr id="37" name="Picture 37"/>
@@ -700,7 +700,7 @@
                     </pic:cNvPicPr>
                   </pic:nvPicPr>
                   <pic:blipFill>
-                    <a:blip r:embed="rId16" cstate="print"/>
+                    <a:blip r:embed="rId17" cstate="print"/>
                     <a:srcRect/>
                     <a:stretch>
                       <a:fillRect/>
@@ -740,7 +740,7 @@
           <w:noProof/>
         </w:rPr>
         <w:drawing>
-          <wp:inline distT="0" distB="0" distL="0" distR="0">
+          <wp:inline distT="0" distB="0" distL="0" distR="0" wp14:anchorId="71EBBD47" wp14:editId="7BC94CFE">
             <wp:extent cx="3713480" cy="2210435"/>
             <wp:effectExtent l="19050" t="0" r="1270" b="0"/>
             <wp:docPr id="40" name="Picture 40"/>
@@ -757,7 +757,7 @@
                     </pic:cNvPicPr>
                   </pic:nvPicPr>
                   <pic:blipFill>
-                    <a:blip r:embed="rId17" cstate="print"/>
+                    <a:blip r:embed="rId18" cstate="print"/>
                     <a:srcRect/>
                     <a:stretch>
                       <a:fillRect/>
@@ -797,7 +797,7 @@
           <w:noProof/>
         </w:rPr>
         <w:drawing>
-          <wp:inline distT="0" distB="0" distL="0" distR="0">
+          <wp:inline distT="0" distB="0" distL="0" distR="0" wp14:anchorId="749BA461" wp14:editId="11FE240A">
             <wp:extent cx="3445039" cy="2631004"/>
             <wp:effectExtent l="19050" t="0" r="3011" b="0"/>
             <wp:docPr id="43" name="Picture 43"/>
@@ -814,7 +814,7 @@
                     </pic:cNvPicPr>
                   </pic:nvPicPr>
                   <pic:blipFill>
-                    <a:blip r:embed="rId18" cstate="print"/>
+                    <a:blip r:embed="rId19" cstate="print"/>
                     <a:srcRect/>
                     <a:stretch>
                       <a:fillRect/>
@@ -855,7 +855,7 @@
         </w:rPr>
         <w:lastRenderedPageBreak/>
         <w:drawing>
-          <wp:inline distT="0" distB="0" distL="0" distR="0">
+          <wp:inline distT="0" distB="0" distL="0" distR="0" wp14:anchorId="5DB93E6A" wp14:editId="269C5DD9">
             <wp:extent cx="2449310" cy="1889978"/>
             <wp:effectExtent l="19050" t="0" r="8140" b="0"/>
             <wp:docPr id="46" name="Picture 46"/>
@@ -872,7 +872,7 @@
                     </pic:cNvPicPr>
                   </pic:nvPicPr>
                   <pic:blipFill>
-                    <a:blip r:embed="rId19" cstate="print"/>
+                    <a:blip r:embed="rId20" cstate="print"/>
                     <a:srcRect/>
                     <a:stretch>
                       <a:fillRect/>
@@ -912,7 +912,7 @@
           <w:noProof/>
         </w:rPr>
         <w:drawing>
-          <wp:inline distT="0" distB="0" distL="0" distR="0">
+          <wp:inline distT="0" distB="0" distL="0" distR="0" wp14:anchorId="57C9128A" wp14:editId="57D927A0">
             <wp:extent cx="2843017" cy="2186243"/>
             <wp:effectExtent l="19050" t="0" r="0" b="0"/>
             <wp:docPr id="49" name="Picture 49"/>
@@ -929,7 +929,7 @@
                     </pic:cNvPicPr>
                   </pic:nvPicPr>
                   <pic:blipFill>
-                    <a:blip r:embed="rId20" cstate="print"/>
+                    <a:blip r:embed="rId21" cstate="print"/>
                     <a:srcRect/>
                     <a:stretch>
                       <a:fillRect/>
@@ -969,7 +969,7 @@
           <w:noProof/>
         </w:rPr>
         <w:drawing>
-          <wp:inline distT="0" distB="0" distL="0" distR="0">
+          <wp:inline distT="0" distB="0" distL="0" distR="0" wp14:anchorId="40D209C1" wp14:editId="54CD08C7">
             <wp:extent cx="3220085" cy="1694180"/>
             <wp:effectExtent l="19050" t="0" r="0" b="0"/>
             <wp:docPr id="52" name="Picture 52"/>
@@ -986,7 +986,7 @@
                     </pic:cNvPicPr>
                   </pic:nvPicPr>
                   <pic:blipFill>
-                    <a:blip r:embed="rId21" cstate="print"/>
+                    <a:blip r:embed="rId22" cstate="print"/>
                     <a:srcRect/>
                     <a:stretch>
                       <a:fillRect/>
@@ -1027,7 +1027,7 @@
         </w:rPr>
         <w:lastRenderedPageBreak/>
         <w:drawing>
-          <wp:inline distT="0" distB="0" distL="0" distR="0">
+          <wp:inline distT="0" distB="0" distL="0" distR="0" wp14:anchorId="58D6A810" wp14:editId="3DFA4BA0">
             <wp:extent cx="2735370" cy="1365114"/>
             <wp:effectExtent l="19050" t="0" r="7830" b="0"/>
             <wp:docPr id="70" name="Picture 70"/>
@@ -1044,7 +1044,7 @@
                     </pic:cNvPicPr>
                   </pic:nvPicPr>
                   <pic:blipFill>
-                    <a:blip r:embed="rId22" cstate="print"/>
+                    <a:blip r:embed="rId23" cstate="print"/>
                     <a:srcRect/>
                     <a:stretch>
                       <a:fillRect/>
@@ -1121,7 +1121,7 @@
           <w:noProof/>
         </w:rPr>
         <w:drawing>
-          <wp:inline distT="0" distB="0" distL="0" distR="0">
+          <wp:inline distT="0" distB="0" distL="0" distR="0" wp14:anchorId="4633FC7C" wp14:editId="536A0633">
             <wp:extent cx="4110708" cy="4462363"/>
             <wp:effectExtent l="19050" t="0" r="4092" b="0"/>
             <wp:docPr id="73" name="Picture 73"/>
@@ -1138,7 +1138,7 @@
                     </pic:cNvPicPr>
                   </pic:nvPicPr>
                   <pic:blipFill>
-                    <a:blip r:embed="rId23" cstate="print"/>
+                    <a:blip r:embed="rId24" cstate="print"/>
                     <a:srcRect/>
                     <a:stretch>
                       <a:fillRect/>
@@ -1167,6 +1167,109 @@
         </w:drawing>
       </w:r>
     </w:p>
+    <w:p>
+      <w:pPr>
+        <w:rPr>
+          <w:rFonts w:ascii="Times" w:eastAsia="Times New Roman" w:hAnsi="Times" w:cs="Times New Roman"/>
+          <w:sz w:val="20"/>
+          <w:szCs w:val="20"/>
+        </w:rPr>
+      </w:pPr>
+      <w:r>
+        <w:t xml:space="preserve">Type </w:t>
+      </w:r>
+      <w:r>
+        <w:rPr>
+          <w:rFonts w:ascii="Arial" w:eastAsia="Times New Roman" w:hAnsi="Arial" w:cs="Arial"/>
+          <w:color w:val="444444"/>
+          <w:sz w:val="20"/>
+          <w:szCs w:val="20"/>
+          <w:shd w:val="clear" w:color="auto" w:fill="FFFFFF"/>
+        </w:rPr>
+        <w:t>ruby -e "$(curl -</w:t>
+      </w:r>
+      <w:proofErr w:type="spellStart"/>
+      <w:r>
+        <w:rPr>
+          <w:rFonts w:ascii="Arial" w:eastAsia="Times New Roman" w:hAnsi="Arial" w:cs="Arial"/>
+          <w:color w:val="444444"/>
+          <w:sz w:val="20"/>
+          <w:szCs w:val="20"/>
+          <w:shd w:val="clear" w:color="auto" w:fill="FFFFFF"/>
+        </w:rPr>
+        <w:t>fsSL</w:t>
+      </w:r>
+      <w:proofErr w:type="spellEnd"/>
+      <w:r>
+        <w:rPr>
+          <w:rFonts w:ascii="Arial" w:eastAsia="Times New Roman" w:hAnsi="Arial" w:cs="Arial"/>
+          <w:color w:val="444444"/>
+          <w:sz w:val="20"/>
+          <w:szCs w:val="20"/>
+          <w:shd w:val="clear" w:color="auto" w:fill="FFFFFF"/>
+        </w:rPr>
+        <w:t> </w:t>
+      </w:r>
+      <w:hyperlink r:id="rId25" w:history="1">
+        <w:r>
+          <w:rPr>
+            <w:rFonts w:ascii="Arial" w:eastAsia="Times New Roman" w:hAnsi="Arial" w:cs="Arial"/>
+            <w:color w:val="4A6B82"/>
+            <w:sz w:val="20"/>
+            <w:szCs w:val="20"/>
+            <w:bdr w:val="none" w:sz="0" w:space="0" w:color="auto" w:frame="1"/>
+            <w:shd w:val="clear" w:color="auto" w:fill="FFFFFF"/>
+          </w:rPr>
+          <w:t>raw.github.com/</w:t>
+        </w:r>
+        <w:proofErr w:type="spellStart"/>
+        <w:r>
+          <w:rPr>
+            <w:rFonts w:ascii="Arial" w:eastAsia="Times New Roman" w:hAnsi="Arial" w:cs="Arial"/>
+            <w:color w:val="4A6B82"/>
+            <w:sz w:val="20"/>
+            <w:szCs w:val="20"/>
+            <w:bdr w:val="none" w:sz="0" w:space="0" w:color="auto" w:frame="1"/>
+            <w:shd w:val="clear" w:color="auto" w:fill="FFFFFF"/>
+          </w:rPr>
+          <w:t>mxcl</w:t>
+        </w:r>
+        <w:proofErr w:type="spellEnd"/>
+        <w:r>
+          <w:rPr>
+            <w:rFonts w:ascii="Arial" w:eastAsia="Times New Roman" w:hAnsi="Arial" w:cs="Arial"/>
+            <w:color w:val="4A6B82"/>
+            <w:sz w:val="20"/>
+            <w:szCs w:val="20"/>
+            <w:bdr w:val="none" w:sz="0" w:space="0" w:color="auto" w:frame="1"/>
+            <w:shd w:val="clear" w:color="auto" w:fill="FFFFFF"/>
+          </w:rPr>
+          <w:t>/homebrew/go/install)"</w:t>
+        </w:r>
+      </w:hyperlink>
+      <w:r>
+        <w:rPr>
+          <w:rFonts w:ascii="Arial" w:eastAsia="Times New Roman" w:hAnsi="Arial" w:cs="Arial"/>
+          <w:color w:val="444444"/>
+          <w:sz w:val="20"/>
+          <w:szCs w:val="20"/>
+          <w:shd w:val="clear" w:color="auto" w:fill="FFFFFF"/>
+        </w:rPr>
+        <w:t>;</w:t>
+      </w:r>
+    </w:p>
+    <w:p>
+      <w:r>
+        <w:t>Into command line</w:t>
+      </w:r>
+    </w:p>
+    <w:p>
+      <w:r>
+        <w:t>Then type brew install ant</w:t>
+      </w:r>
+      <w:bookmarkStart w:id="0" w:name="_GoBack"/>
+      <w:bookmarkEnd w:id="0"/>
+    </w:p>
     <w:p/>
     <w:p>
       <w:r>
@@ -1174,7 +1277,7 @@
           <w:noProof/>
         </w:rPr>
         <w:drawing>
-          <wp:inline distT="0" distB="0" distL="0" distR="0">
+          <wp:inline distT="0" distB="0" distL="0" distR="0" wp14:anchorId="257CB49C" wp14:editId="3C299598">
             <wp:extent cx="1259988" cy="462052"/>
             <wp:effectExtent l="19050" t="0" r="0" b="0"/>
             <wp:docPr id="76" name="Picture 76"/>
@@ -1191,7 +1294,7 @@
                     </pic:cNvPicPr>
                   </pic:nvPicPr>
                   <pic:blipFill>
-                    <a:blip r:embed="rId24" cstate="print"/>
+                    <a:blip r:embed="rId26" cstate="print"/>
                     <a:srcRect/>
                     <a:stretch>
                       <a:fillRect/>
@@ -1221,33 +1324,21 @@
       </w:r>
     </w:p>
     <w:p>
-      <w:proofErr w:type="gramStart"/>
-      <w:r>
-        <w:t>cd</w:t>
-      </w:r>
-      <w:proofErr w:type="gramEnd"/>
-      <w:r>
-        <w:t xml:space="preserve"> D:\Work\dev</w:t>
-      </w:r>
-    </w:p>
-    <w:p>
-      <w:r>
-        <w:t xml:space="preserve">Now you're ready to start </w:t>
+      <w:r>
+        <w:lastRenderedPageBreak/>
+        <w:t>cd D:\Work\dev</w:t>
+      </w:r>
+    </w:p>
+    <w:p>
+      <w:r>
+        <w:t xml:space="preserve">Now you're ready to start you're own </w:t>
       </w:r>
       <w:proofErr w:type="spellStart"/>
       <w:r>
-        <w:t>you're</w:t>
+        <w:t>phonegap</w:t>
       </w:r>
       <w:proofErr w:type="spellEnd"/>
       <w:r>
-        <w:t xml:space="preserve"> own </w:t>
-      </w:r>
-      <w:proofErr w:type="spellStart"/>
-      <w:r>
-        <w:t>phonegap</w:t>
-      </w:r>
-      <w:proofErr w:type="spellEnd"/>
-      <w:r>
         <w:t xml:space="preserve"> application.</w:t>
       </w:r>
     </w:p>
@@ -1256,9 +1347,8 @@
         <w:rPr>
           <w:noProof/>
         </w:rPr>
-        <w:lastRenderedPageBreak/>
-        <w:drawing>
-          <wp:inline distT="0" distB="0" distL="0" distR="0">
+        <w:drawing>
+          <wp:inline distT="0" distB="0" distL="0" distR="0" wp14:anchorId="225CC8A7" wp14:editId="5C8A7FBD">
             <wp:extent cx="4081725" cy="728046"/>
             <wp:effectExtent l="19050" t="0" r="0" b="0"/>
             <wp:docPr id="79" name="Picture 79"/>
@@ -1275,7 +1365,7 @@
                     </pic:cNvPicPr>
                   </pic:nvPicPr>
                   <pic:blipFill>
-                    <a:blip r:embed="rId25" cstate="print"/>
+                    <a:blip r:embed="rId27" cstate="print"/>
                     <a:srcRect/>
                     <a:stretch>
                       <a:fillRect/>
@@ -1310,7 +1400,7 @@
           <w:noProof/>
         </w:rPr>
         <w:drawing>
-          <wp:inline distT="0" distB="0" distL="0" distR="0">
+          <wp:inline distT="0" distB="0" distL="0" distR="0" wp14:anchorId="48536408" wp14:editId="42314FBD">
             <wp:extent cx="5943600" cy="849956"/>
             <wp:effectExtent l="19050" t="0" r="0" b="0"/>
             <wp:docPr id="82" name="Picture 82"/>
@@ -1327,7 +1417,7 @@
                     </pic:cNvPicPr>
                   </pic:nvPicPr>
                   <pic:blipFill>
-                    <a:blip r:embed="rId26" cstate="print"/>
+                    <a:blip r:embed="rId28" cstate="print"/>
                     <a:srcRect/>
                     <a:stretch>
                       <a:fillRect/>
@@ -1367,7 +1457,7 @@
           <w:noProof/>
         </w:rPr>
         <w:drawing>
-          <wp:inline distT="0" distB="0" distL="0" distR="0">
+          <wp:inline distT="0" distB="0" distL="0" distR="0" wp14:anchorId="78CCCE6A" wp14:editId="6417A0A8">
             <wp:extent cx="3010251" cy="2215691"/>
             <wp:effectExtent l="19050" t="0" r="0" b="0"/>
             <wp:docPr id="85" name="Picture 85"/>
@@ -1384,7 +1474,7 @@
                     </pic:cNvPicPr>
                   </pic:nvPicPr>
                   <pic:blipFill>
-                    <a:blip r:embed="rId27" cstate="print"/>
+                    <a:blip r:embed="rId29" cstate="print"/>
                     <a:srcRect/>
                     <a:stretch>
                       <a:fillRect/>
@@ -1429,7 +1519,7 @@
           <w:noProof/>
         </w:rPr>
         <w:drawing>
-          <wp:inline distT="0" distB="0" distL="0" distR="0">
+          <wp:inline distT="0" distB="0" distL="0" distR="0" wp14:anchorId="797B3973" wp14:editId="0757EA9D">
             <wp:extent cx="3517827" cy="2277585"/>
             <wp:effectExtent l="19050" t="0" r="6423" b="0"/>
             <wp:docPr id="88" name="Picture 88"/>
@@ -1446,7 +1536,7 @@
                     </pic:cNvPicPr>
                   </pic:nvPicPr>
                   <pic:blipFill>
-                    <a:blip r:embed="rId28" cstate="print"/>
+                    <a:blip r:embed="rId30" cstate="print"/>
                     <a:srcRect/>
                     <a:stretch>
                       <a:fillRect/>
@@ -1496,9 +1586,8 @@
         <w:rPr>
           <w:noProof/>
         </w:rPr>
-        <w:lastRenderedPageBreak/>
-        <w:drawing>
-          <wp:inline distT="0" distB="0" distL="0" distR="0">
+        <w:drawing>
+          <wp:inline distT="0" distB="0" distL="0" distR="0" wp14:anchorId="52D049FF" wp14:editId="1BB3A7FC">
             <wp:extent cx="4155155" cy="2293143"/>
             <wp:effectExtent l="19050" t="0" r="0" b="0"/>
             <wp:docPr id="91" name="Picture 91"/>
@@ -1515,7 +1604,7 @@
                     </pic:cNvPicPr>
                   </pic:nvPicPr>
                   <pic:blipFill>
-                    <a:blip r:embed="rId29" cstate="print"/>
+                    <a:blip r:embed="rId31" cstate="print"/>
                     <a:srcRect/>
                     <a:stretch>
                       <a:fillRect/>
@@ -1596,7 +1685,7 @@
           <w:noProof/>
         </w:rPr>
         <w:drawing>
-          <wp:inline distT="0" distB="0" distL="0" distR="0">
+          <wp:inline distT="0" distB="0" distL="0" distR="0" wp14:anchorId="56403B0C" wp14:editId="792626A7">
             <wp:extent cx="1932285" cy="2109291"/>
             <wp:effectExtent l="19050" t="0" r="0" b="0"/>
             <wp:docPr id="94" name="Picture 94"/>
@@ -1613,7 +1702,7 @@
                     </pic:cNvPicPr>
                   </pic:nvPicPr>
                   <pic:blipFill>
-                    <a:blip r:embed="rId30" cstate="print"/>
+                    <a:blip r:embed="rId32" cstate="print"/>
                     <a:srcRect/>
                     <a:stretch>
                       <a:fillRect/>
@@ -1655,7 +1744,7 @@
         </w:rPr>
         <w:lastRenderedPageBreak/>
         <w:drawing>
-          <wp:inline distT="0" distB="0" distL="0" distR="0">
+          <wp:inline distT="0" distB="0" distL="0" distR="0" wp14:anchorId="47A5D911" wp14:editId="40853984">
             <wp:extent cx="5447030" cy="1868170"/>
             <wp:effectExtent l="19050" t="0" r="1270" b="0"/>
             <wp:docPr id="97" name="Picture 97"/>
@@ -1672,7 +1761,7 @@
                     </pic:cNvPicPr>
                   </pic:nvPicPr>
                   <pic:blipFill>
-                    <a:blip r:embed="rId31" cstate="print"/>
+                    <a:blip r:embed="rId33" cstate="print"/>
                     <a:srcRect/>
                     <a:stretch>
                       <a:fillRect/>
@@ -1712,7 +1801,7 @@
           <w:noProof/>
         </w:rPr>
         <w:drawing>
-          <wp:inline distT="0" distB="0" distL="0" distR="0">
+          <wp:inline distT="0" distB="0" distL="0" distR="0" wp14:anchorId="51FC5CB6" wp14:editId="597D9133">
             <wp:extent cx="4914265" cy="4678680"/>
             <wp:effectExtent l="19050" t="0" r="635" b="0"/>
             <wp:docPr id="100" name="Picture 100"/>
@@ -1729,7 +1818,7 @@
                     </pic:cNvPicPr>
                   </pic:nvPicPr>
                   <pic:blipFill>
-                    <a:blip r:embed="rId32" cstate="print"/>
+                    <a:blip r:embed="rId34" cstate="print"/>
                     <a:srcRect/>
                     <a:stretch>
                       <a:fillRect/>
@@ -1783,7 +1872,7 @@
         </w:rPr>
         <w:lastRenderedPageBreak/>
         <w:drawing>
-          <wp:inline distT="0" distB="0" distL="0" distR="0">
+          <wp:inline distT="0" distB="0" distL="0" distR="0" wp14:anchorId="41383EA0" wp14:editId="25C74596">
             <wp:extent cx="2079021" cy="1853871"/>
             <wp:effectExtent l="19050" t="0" r="0" b="0"/>
             <wp:docPr id="103" name="Picture 103"/>
@@ -1800,7 +1889,7 @@
                     </pic:cNvPicPr>
                   </pic:nvPicPr>
                   <pic:blipFill>
-                    <a:blip r:embed="rId33" cstate="print"/>
+                    <a:blip r:embed="rId35" cstate="print"/>
                     <a:srcRect/>
                     <a:stretch>
                       <a:fillRect/>
@@ -1835,7 +1924,7 @@
           <w:noProof/>
         </w:rPr>
         <w:drawing>
-          <wp:inline distT="0" distB="0" distL="0" distR="0">
+          <wp:inline distT="0" distB="0" distL="0" distR="0" wp14:anchorId="68C54D94" wp14:editId="743E088B">
             <wp:extent cx="4964430" cy="5474970"/>
             <wp:effectExtent l="19050" t="0" r="7620" b="0"/>
             <wp:docPr id="106" name="Picture 106"/>
@@ -1852,7 +1941,7 @@
                     </pic:cNvPicPr>
                   </pic:nvPicPr>
                   <pic:blipFill>
-                    <a:blip r:embed="rId34" cstate="print"/>
+                    <a:blip r:embed="rId36" cstate="print"/>
                     <a:srcRect/>
                     <a:stretch>
                       <a:fillRect/>
@@ -1901,7 +1990,7 @@
           <w:noProof/>
         </w:rPr>
         <w:drawing>
-          <wp:inline distT="0" distB="0" distL="0" distR="0">
+          <wp:inline distT="0" distB="0" distL="0" distR="0" wp14:anchorId="0ADABE47" wp14:editId="04C24DFD">
             <wp:extent cx="4484313" cy="2843245"/>
             <wp:effectExtent l="19050" t="0" r="0" b="0"/>
             <wp:docPr id="109" name="Picture 109"/>
@@ -1918,7 +2007,7 @@
                     </pic:cNvPicPr>
                   </pic:nvPicPr>
                   <pic:blipFill>
-                    <a:blip r:embed="rId35" cstate="print"/>
+                    <a:blip r:embed="rId37" cstate="print"/>
                     <a:srcRect/>
                     <a:stretch>
                       <a:fillRect/>
@@ -2005,7 +2094,7 @@
           <w:noProof/>
         </w:rPr>
         <w:drawing>
-          <wp:inline distT="0" distB="0" distL="0" distR="0">
+          <wp:inline distT="0" distB="0" distL="0" distR="0" wp14:anchorId="2D368C1F" wp14:editId="20AA575B">
             <wp:extent cx="4998085" cy="762635"/>
             <wp:effectExtent l="19050" t="0" r="0" b="0"/>
             <wp:docPr id="118" name="Picture 118"/>
@@ -2022,7 +2111,7 @@
                     </pic:cNvPicPr>
                   </pic:nvPicPr>
                   <pic:blipFill>
-                    <a:blip r:embed="rId36" cstate="print"/>
+                    <a:blip r:embed="rId38" cstate="print"/>
                     <a:srcRect/>
                     <a:stretch>
                       <a:fillRect/>
@@ -2078,7 +2167,7 @@
           <w:noProof/>
         </w:rPr>
         <w:drawing>
-          <wp:inline distT="0" distB="0" distL="0" distR="0">
+          <wp:inline distT="0" distB="0" distL="0" distR="0" wp14:anchorId="41E60C95" wp14:editId="317D97C2">
             <wp:extent cx="5943600" cy="883156"/>
             <wp:effectExtent l="19050" t="0" r="0" b="0"/>
             <wp:docPr id="121" name="Picture 121"/>
@@ -2095,7 +2184,7 @@
                     </pic:cNvPicPr>
                   </pic:nvPicPr>
                   <pic:blipFill>
-                    <a:blip r:embed="rId37" cstate="print"/>
+                    <a:blip r:embed="rId39" cstate="print"/>
                     <a:srcRect/>
                     <a:stretch>
                       <a:fillRect/>
@@ -2130,7 +2219,7 @@
           <w:noProof/>
         </w:rPr>
         <w:drawing>
-          <wp:inline distT="0" distB="0" distL="0" distR="0">
+          <wp:inline distT="0" distB="0" distL="0" distR="0" wp14:anchorId="3A33A8F8" wp14:editId="6AE61479">
             <wp:extent cx="5943600" cy="1094727"/>
             <wp:effectExtent l="19050" t="0" r="0" b="0"/>
             <wp:docPr id="124" name="Picture 124"/>
@@ -2147,7 +2236,7 @@
                     </pic:cNvPicPr>
                   </pic:nvPicPr>
                   <pic:blipFill>
-                    <a:blip r:embed="rId38" cstate="print"/>
+                    <a:blip r:embed="rId40" cstate="print"/>
                     <a:srcRect/>
                     <a:stretch>
                       <a:fillRect/>
@@ -2209,7 +2298,7 @@
           <w:noProof/>
         </w:rPr>
         <w:drawing>
-          <wp:inline distT="0" distB="0" distL="0" distR="0">
+          <wp:inline distT="0" distB="0" distL="0" distR="0" wp14:anchorId="17AC52C1" wp14:editId="48EF8610">
             <wp:extent cx="5110346" cy="4987127"/>
             <wp:effectExtent l="19050" t="0" r="0" b="0"/>
             <wp:docPr id="127" name="Picture 127"/>
@@ -2226,7 +2315,7 @@
                     </pic:cNvPicPr>
                   </pic:nvPicPr>
                   <pic:blipFill>
-                    <a:blip r:embed="rId39" cstate="print"/>
+                    <a:blip r:embed="rId41" cstate="print"/>
                     <a:srcRect/>
                     <a:stretch>
                       <a:fillRect/>
@@ -2262,7 +2351,7 @@
           <w:noProof/>
         </w:rPr>
         <w:drawing>
-          <wp:inline distT="0" distB="0" distL="0" distR="0">
+          <wp:inline distT="0" distB="0" distL="0" distR="0" wp14:anchorId="27F6E663" wp14:editId="45F11DE2">
             <wp:extent cx="1899507" cy="638759"/>
             <wp:effectExtent l="19050" t="0" r="5493" b="0"/>
             <wp:docPr id="130" name="Picture 130"/>
@@ -2279,7 +2368,7 @@
                     </pic:cNvPicPr>
                   </pic:nvPicPr>
                   <pic:blipFill>
-                    <a:blip r:embed="rId40" cstate="print"/>
+                    <a:blip r:embed="rId42" cstate="print"/>
                     <a:srcRect/>
                     <a:stretch>
                       <a:fillRect/>
@@ -2320,7 +2409,7 @@
         </w:rPr>
         <w:lastRenderedPageBreak/>
         <w:drawing>
-          <wp:inline distT="0" distB="0" distL="0" distR="0">
+          <wp:inline distT="0" distB="0" distL="0" distR="0" wp14:anchorId="4E14509A" wp14:editId="7C64F431">
             <wp:extent cx="5943600" cy="4272084"/>
             <wp:effectExtent l="19050" t="0" r="0" b="0"/>
             <wp:docPr id="133" name="Picture 133"/>
@@ -2337,7 +2426,7 @@
                     </pic:cNvPicPr>
                   </pic:nvPicPr>
                   <pic:blipFill>
-                    <a:blip r:embed="rId41" cstate="print"/>
+                    <a:blip r:embed="rId43" cstate="print"/>
                     <a:srcRect/>
                     <a:stretch>
                       <a:fillRect/>
@@ -2378,7 +2467,7 @@
           <w:noProof/>
         </w:rPr>
         <w:drawing>
-          <wp:inline distT="0" distB="0" distL="0" distR="0">
+          <wp:inline distT="0" distB="0" distL="0" distR="0" wp14:anchorId="47F8EA3F" wp14:editId="333F42D6">
             <wp:extent cx="5943600" cy="2442960"/>
             <wp:effectExtent l="19050" t="0" r="0" b="0"/>
             <wp:docPr id="136" name="Picture 136"/>
@@ -2395,7 +2484,7 @@
                     </pic:cNvPicPr>
                   </pic:nvPicPr>
                   <pic:blipFill>
-                    <a:blip r:embed="rId42" cstate="print"/>
+                    <a:blip r:embed="rId44" cstate="print"/>
                     <a:srcRect/>
                     <a:stretch>
                       <a:fillRect/>
@@ -2436,7 +2525,7 @@
           <w:noProof/>
         </w:rPr>
         <w:drawing>
-          <wp:inline distT="0" distB="0" distL="0" distR="0">
+          <wp:inline distT="0" distB="0" distL="0" distR="0" wp14:anchorId="1CF3DE51" wp14:editId="52A48358">
             <wp:extent cx="3934665" cy="2098071"/>
             <wp:effectExtent l="19050" t="0" r="8685" b="0"/>
             <wp:docPr id="139" name="Picture 139"/>
@@ -2453,7 +2542,7 @@
                     </pic:cNvPicPr>
                   </pic:nvPicPr>
                   <pic:blipFill>
-                    <a:blip r:embed="rId43" cstate="print"/>
+                    <a:blip r:embed="rId45" cstate="print"/>
                     <a:srcRect/>
                     <a:stretch>
                       <a:fillRect/>
@@ -2493,7 +2582,7 @@
           <w:noProof/>
         </w:rPr>
         <w:drawing>
-          <wp:inline distT="0" distB="0" distL="0" distR="0">
+          <wp:inline distT="0" distB="0" distL="0" distR="0" wp14:anchorId="0C4FB079" wp14:editId="6831BBD7">
             <wp:extent cx="5943600" cy="3488958"/>
             <wp:effectExtent l="19050" t="0" r="0" b="0"/>
             <wp:docPr id="142" name="Picture 142"/>
@@ -2510,7 +2599,7 @@
                     </pic:cNvPicPr>
                   </pic:nvPicPr>
                   <pic:blipFill>
-                    <a:blip r:embed="rId44" cstate="print"/>
+                    <a:blip r:embed="rId46" cstate="print"/>
                     <a:srcRect/>
                     <a:stretch>
                       <a:fillRect/>
@@ -2584,7 +2673,7 @@
         </w:rPr>
         <w:lastRenderedPageBreak/>
         <w:drawing>
-          <wp:inline distT="0" distB="0" distL="0" distR="0">
+          <wp:inline distT="0" distB="0" distL="0" distR="0" wp14:anchorId="5700158C" wp14:editId="39479206">
             <wp:extent cx="3640455" cy="953770"/>
             <wp:effectExtent l="19050" t="0" r="0" b="0"/>
             <wp:docPr id="145" name="Picture 145"/>
@@ -2601,7 +2690,7 @@
                     </pic:cNvPicPr>
                   </pic:nvPicPr>
                   <pic:blipFill>
-                    <a:blip r:embed="rId45" cstate="print"/>
+                    <a:blip r:embed="rId47" cstate="print"/>
                     <a:srcRect/>
                     <a:stretch>
                       <a:fillRect/>
@@ -2650,7 +2739,7 @@
           <w:noProof/>
         </w:rPr>
         <w:drawing>
-          <wp:inline distT="0" distB="0" distL="0" distR="0">
+          <wp:inline distT="0" distB="0" distL="0" distR="0" wp14:anchorId="09B9B4D1" wp14:editId="345A7817">
             <wp:extent cx="5943600" cy="2924297"/>
             <wp:effectExtent l="19050" t="0" r="0" b="0"/>
             <wp:docPr id="148" name="Picture 148"/>
@@ -2667,7 +2756,7 @@
                     </pic:cNvPicPr>
                   </pic:nvPicPr>
                   <pic:blipFill>
-                    <a:blip r:embed="rId46" cstate="print"/>
+                    <a:blip r:embed="rId48" cstate="print"/>
                     <a:srcRect/>
                     <a:stretch>
                       <a:fillRect/>
@@ -2712,7 +2801,7 @@
           <w:noProof/>
         </w:rPr>
         <w:drawing>
-          <wp:inline distT="0" distB="0" distL="0" distR="0">
+          <wp:inline distT="0" distB="0" distL="0" distR="0" wp14:anchorId="0DBDCCBF" wp14:editId="45646C51">
             <wp:extent cx="5943600" cy="2547678"/>
             <wp:effectExtent l="19050" t="0" r="0" b="0"/>
             <wp:docPr id="151" name="Picture 151"/>
@@ -2729,7 +2818,7 @@
                     </pic:cNvPicPr>
                   </pic:nvPicPr>
                   <pic:blipFill>
-                    <a:blip r:embed="rId47" cstate="print"/>
+                    <a:blip r:embed="rId49" cstate="print"/>
                     <a:srcRect/>
                     <a:stretch>
                       <a:fillRect/>
@@ -2775,7 +2864,7 @@
           <w:noProof/>
         </w:rPr>
         <w:drawing>
-          <wp:inline distT="0" distB="0" distL="0" distR="0">
+          <wp:inline distT="0" distB="0" distL="0" distR="0" wp14:anchorId="389C2A5B" wp14:editId="5A11B11C">
             <wp:extent cx="4117340" cy="2456815"/>
             <wp:effectExtent l="19050" t="0" r="0" b="0"/>
             <wp:docPr id="154" name="Picture 154"/>
@@ -2792,7 +2881,7 @@
                     </pic:cNvPicPr>
                   </pic:nvPicPr>
                   <pic:blipFill>
-                    <a:blip r:embed="rId48" cstate="print"/>
+                    <a:blip r:embed="rId50" cstate="print"/>
                     <a:srcRect/>
                     <a:stretch>
                       <a:fillRect/>
@@ -2837,7 +2926,7 @@
           <w:noProof/>
         </w:rPr>
         <w:drawing>
-          <wp:inline distT="0" distB="0" distL="0" distR="0">
+          <wp:inline distT="0" distB="0" distL="0" distR="0" wp14:anchorId="73C46705" wp14:editId="50B12194">
             <wp:extent cx="5943600" cy="2864901"/>
             <wp:effectExtent l="19050" t="0" r="0" b="0"/>
             <wp:docPr id="157" name="Picture 157"/>
@@ -2854,7 +2943,7 @@
                     </pic:cNvPicPr>
                   </pic:nvPicPr>
                   <pic:blipFill>
-                    <a:blip r:embed="rId49" cstate="print"/>
+                    <a:blip r:embed="rId51" cstate="print"/>
                     <a:srcRect/>
                     <a:stretch>
                       <a:fillRect/>
@@ -2894,7 +2983,7 @@
           <w:noProof/>
         </w:rPr>
         <w:drawing>
-          <wp:inline distT="0" distB="0" distL="0" distR="0">
+          <wp:inline distT="0" distB="0" distL="0" distR="0" wp14:anchorId="366200DC" wp14:editId="68C7C672">
             <wp:extent cx="3915410" cy="819150"/>
             <wp:effectExtent l="19050" t="0" r="8890" b="0"/>
             <wp:docPr id="160" name="Picture 160"/>
@@ -2911,7 +3000,7 @@
                     </pic:cNvPicPr>
                   </pic:nvPicPr>
                   <pic:blipFill>
-                    <a:blip r:embed="rId50" cstate="print"/>
+                    <a:blip r:embed="rId52" cstate="print"/>
                     <a:srcRect/>
                     <a:stretch>
                       <a:fillRect/>
@@ -2953,7 +3042,7 @@
         </w:rPr>
         <w:lastRenderedPageBreak/>
         <w:drawing>
-          <wp:inline distT="0" distB="0" distL="0" distR="0">
+          <wp:inline distT="0" distB="0" distL="0" distR="0" wp14:anchorId="5314EB0A" wp14:editId="6489C07D">
             <wp:extent cx="5943600" cy="600081"/>
             <wp:effectExtent l="19050" t="0" r="0" b="0"/>
             <wp:docPr id="163" name="Picture 163"/>
@@ -2970,7 +3059,7 @@
                     </pic:cNvPicPr>
                   </pic:nvPicPr>
                   <pic:blipFill>
-                    <a:blip r:embed="rId51" cstate="print"/>
+                    <a:blip r:embed="rId53" cstate="print"/>
                     <a:srcRect/>
                     <a:stretch>
                       <a:fillRect/>
@@ -3010,7 +3099,7 @@
           <w:noProof/>
         </w:rPr>
         <w:drawing>
-          <wp:inline distT="0" distB="0" distL="0" distR="0">
+          <wp:inline distT="0" distB="0" distL="0" distR="0" wp14:anchorId="13AA5DCB" wp14:editId="09DCFB2F">
             <wp:extent cx="2703830" cy="493395"/>
             <wp:effectExtent l="19050" t="0" r="1270" b="0"/>
             <wp:docPr id="166" name="Picture 166"/>
@@ -3027,7 +3116,7 @@
                     </pic:cNvPicPr>
                   </pic:nvPicPr>
                   <pic:blipFill>
-                    <a:blip r:embed="rId52" cstate="print"/>
+                    <a:blip r:embed="rId54" cstate="print"/>
                     <a:srcRect/>
                     <a:stretch>
                       <a:fillRect/>
@@ -3120,7 +3209,7 @@
           <w:noProof/>
         </w:rPr>
         <w:drawing>
-          <wp:inline distT="0" distB="0" distL="0" distR="0" wp14:anchorId="4CD9C512" wp14:editId="36222045">
+          <wp:inline distT="0" distB="0" distL="0" distR="0" wp14:anchorId="7D9CE3A8" wp14:editId="06D69CF8">
             <wp:extent cx="1628775" cy="228600"/>
             <wp:effectExtent l="0" t="0" r="9525" b="0"/>
             <wp:docPr id="3" name="Picture 3"/>
@@ -3135,7 +3224,7 @@
                     <pic:cNvPicPr/>
                   </pic:nvPicPr>
                   <pic:blipFill>
-                    <a:blip r:embed="rId53"/>
+                    <a:blip r:embed="rId55"/>
                     <a:stretch>
                       <a:fillRect/>
                     </a:stretch>
@@ -3162,7 +3251,7 @@
           <w:noProof/>
         </w:rPr>
         <w:drawing>
-          <wp:inline distT="0" distB="0" distL="0" distR="0" wp14:anchorId="60B4B794" wp14:editId="070AA3E5">
+          <wp:inline distT="0" distB="0" distL="0" distR="0" wp14:anchorId="72509029" wp14:editId="17B76C55">
             <wp:extent cx="5943600" cy="741045"/>
             <wp:effectExtent l="0" t="0" r="0" b="0"/>
             <wp:docPr id="5" name="Picture 5"/>
@@ -3177,7 +3266,7 @@
                     <pic:cNvPicPr/>
                   </pic:nvPicPr>
                   <pic:blipFill>
-                    <a:blip r:embed="rId54"/>
+                    <a:blip r:embed="rId56"/>
                     <a:stretch>
                       <a:fillRect/>
                     </a:stretch>
@@ -3197,8 +3286,6 @@
           </wp:inline>
         </w:drawing>
       </w:r>
-      <w:bookmarkStart w:id="0" w:name="_GoBack"/>
-      <w:bookmarkEnd w:id="0"/>
     </w:p>
     <w:sectPr>
       <w:pgSz w:w="12240" w:h="15840"/>
@@ -3211,7 +3298,7 @@
 </file>
 
 <file path=word/styles.xml><?xml version="1.0" encoding="utf-8"?>
-<w:styles xmlns:mc="http://schemas.openxmlformats.org/markup-compatibility/2006" xmlns:r="http://schemas.openxmlformats.org/officeDocument/2006/relationships" xmlns:w="http://schemas.openxmlformats.org/wordprocessingml/2006/main" xmlns:w14="http://schemas.microsoft.com/office/word/2010/wordml" xmlns:w15="http://schemas.microsoft.com/office/word/2012/wordml" mc:Ignorable="w14 w15">
+<w:styles xmlns:mc="http://schemas.openxmlformats.org/markup-compatibility/2006" xmlns:r="http://schemas.openxmlformats.org/officeDocument/2006/relationships" xmlns:w="http://schemas.openxmlformats.org/wordprocessingml/2006/main" xmlns:w14="http://schemas.microsoft.com/office/word/2010/wordml" mc:Ignorable="w14">
   <w:docDefaults>
     <w:rPrDefault>
       <w:rPr>
@@ -3227,369 +3314,153 @@
       </w:pPr>
     </w:pPrDefault>
   </w:docDefaults>
-  <w:latentStyles w:defLockedState="0" w:defUIPriority="99" w:defSemiHidden="0" w:defUnhideWhenUsed="0" w:defQFormat="0" w:count="371">
-    <w:lsdException w:name="Normal" w:uiPriority="0" w:qFormat="1"/>
-    <w:lsdException w:name="heading 1" w:uiPriority="9" w:qFormat="1"/>
-    <w:lsdException w:name="heading 2" w:semiHidden="1" w:uiPriority="9" w:unhideWhenUsed="1" w:qFormat="1"/>
-    <w:lsdException w:name="heading 3" w:semiHidden="1" w:uiPriority="9" w:unhideWhenUsed="1" w:qFormat="1"/>
-    <w:lsdException w:name="heading 4" w:semiHidden="1" w:uiPriority="9" w:unhideWhenUsed="1" w:qFormat="1"/>
-    <w:lsdException w:name="heading 5" w:semiHidden="1" w:uiPriority="9" w:unhideWhenUsed="1" w:qFormat="1"/>
-    <w:lsdException w:name="heading 6" w:semiHidden="1" w:uiPriority="9" w:unhideWhenUsed="1" w:qFormat="1"/>
-    <w:lsdException w:name="heading 7" w:semiHidden="1" w:uiPriority="9" w:unhideWhenUsed="1" w:qFormat="1"/>
-    <w:lsdException w:name="heading 8" w:semiHidden="1" w:uiPriority="9" w:unhideWhenUsed="1" w:qFormat="1"/>
-    <w:lsdException w:name="heading 9" w:semiHidden="1" w:uiPriority="9" w:unhideWhenUsed="1" w:qFormat="1"/>
-    <w:lsdException w:name="index 1" w:semiHidden="1" w:unhideWhenUsed="1"/>
-    <w:lsdException w:name="index 2" w:semiHidden="1" w:unhideWhenUsed="1"/>
-    <w:lsdException w:name="index 3" w:semiHidden="1" w:unhideWhenUsed="1"/>
-    <w:lsdException w:name="index 4" w:semiHidden="1" w:unhideWhenUsed="1"/>
-    <w:lsdException w:name="index 5" w:semiHidden="1" w:unhideWhenUsed="1"/>
-    <w:lsdException w:name="index 6" w:semiHidden="1" w:unhideWhenUsed="1"/>
-    <w:lsdException w:name="index 7" w:semiHidden="1" w:unhideWhenUsed="1"/>
-    <w:lsdException w:name="index 8" w:semiHidden="1" w:unhideWhenUsed="1"/>
-    <w:lsdException w:name="index 9" w:semiHidden="1" w:unhideWhenUsed="1"/>
-    <w:lsdException w:name="toc 1" w:semiHidden="1" w:uiPriority="39" w:unhideWhenUsed="1"/>
-    <w:lsdException w:name="toc 2" w:semiHidden="1" w:uiPriority="39" w:unhideWhenUsed="1"/>
-    <w:lsdException w:name="toc 3" w:semiHidden="1" w:uiPriority="39" w:unhideWhenUsed="1"/>
-    <w:lsdException w:name="toc 4" w:semiHidden="1" w:uiPriority="39" w:unhideWhenUsed="1"/>
-    <w:lsdException w:name="toc 5" w:semiHidden="1" w:uiPriority="39" w:unhideWhenUsed="1"/>
-    <w:lsdException w:name="toc 6" w:semiHidden="1" w:uiPriority="39" w:unhideWhenUsed="1"/>
-    <w:lsdException w:name="toc 7" w:semiHidden="1" w:uiPriority="39" w:unhideWhenUsed="1"/>
-    <w:lsdException w:name="toc 8" w:semiHidden="1" w:uiPriority="39" w:unhideWhenUsed="1"/>
-    <w:lsdException w:name="toc 9" w:semiHidden="1" w:uiPriority="39" w:unhideWhenUsed="1"/>
-    <w:lsdException w:name="Normal Indent" w:semiHidden="1" w:unhideWhenUsed="1"/>
-    <w:lsdException w:name="footnote text" w:semiHidden="1" w:unhideWhenUsed="1"/>
-    <w:lsdException w:name="annotation text" w:semiHidden="1" w:unhideWhenUsed="1"/>
-    <w:lsdException w:name="header" w:semiHidden="1" w:unhideWhenUsed="1"/>
-    <w:lsdException w:name="footer" w:semiHidden="1" w:unhideWhenUsed="1"/>
-    <w:lsdException w:name="index heading" w:semiHidden="1" w:unhideWhenUsed="1"/>
-    <w:lsdException w:name="caption" w:semiHidden="1" w:uiPriority="35" w:unhideWhenUsed="1" w:qFormat="1"/>
-    <w:lsdException w:name="table of figures" w:semiHidden="1" w:unhideWhenUsed="1"/>
-    <w:lsdException w:name="envelope address" w:semiHidden="1" w:unhideWhenUsed="1"/>
-    <w:lsdException w:name="envelope return" w:semiHidden="1" w:unhideWhenUsed="1"/>
-    <w:lsdException w:name="footnote reference" w:semiHidden="1" w:unhideWhenUsed="1"/>
-    <w:lsdException w:name="annotation reference" w:semiHidden="1" w:unhideWhenUsed="1"/>
-    <w:lsdException w:name="line number" w:semiHidden="1" w:unhideWhenUsed="1"/>
-    <w:lsdException w:name="page number" w:semiHidden="1" w:unhideWhenUsed="1"/>
-    <w:lsdException w:name="endnote reference" w:semiHidden="1" w:unhideWhenUsed="1"/>
-    <w:lsdException w:name="endnote text" w:semiHidden="1" w:unhideWhenUsed="1"/>
-    <w:lsdException w:name="table of authorities" w:semiHidden="1" w:unhideWhenUsed="1"/>
-    <w:lsdException w:name="macro" w:semiHidden="1" w:unhideWhenUsed="1"/>
-    <w:lsdException w:name="toa heading" w:semiHidden="1" w:unhideWhenUsed="1"/>
-    <w:lsdException w:name="List" w:semiHidden="1" w:unhideWhenUsed="1"/>
-    <w:lsdException w:name="List Bullet" w:semiHidden="1" w:unhideWhenUsed="1"/>
-    <w:lsdException w:name="List Number" w:semiHidden="1" w:unhideWhenUsed="1"/>
-    <w:lsdException w:name="List 2" w:semiHidden="1" w:unhideWhenUsed="1"/>
-    <w:lsdException w:name="List 3" w:semiHidden="1" w:unhideWhenUsed="1"/>
-    <w:lsdException w:name="List 4" w:semiHidden="1" w:unhideWhenUsed="1"/>
-    <w:lsdException w:name="List 5" w:semiHidden="1" w:unhideWhenUsed="1"/>
-    <w:lsdException w:name="List Bullet 2" w:semiHidden="1" w:unhideWhenUsed="1"/>
-    <w:lsdException w:name="List Bullet 3" w:semiHidden="1" w:unhideWhenUsed="1"/>
-    <w:lsdException w:name="List Bullet 4" w:semiHidden="1" w:unhideWhenUsed="1"/>
-    <w:lsdException w:name="List Bullet 5" w:semiHidden="1" w:unhideWhenUsed="1"/>
-    <w:lsdException w:name="List Number 2" w:semiHidden="1" w:unhideWhenUsed="1"/>
-    <w:lsdException w:name="List Number 3" w:semiHidden="1" w:unhideWhenUsed="1"/>
-    <w:lsdException w:name="List Number 4" w:semiHidden="1" w:unhideWhenUsed="1"/>
-    <w:lsdException w:name="List Number 5" w:semiHidden="1" w:unhideWhenUsed="1"/>
-    <w:lsdException w:name="Title" w:uiPriority="10" w:qFormat="1"/>
-    <w:lsdException w:name="Closing" w:semiHidden="1" w:unhideWhenUsed="1"/>
-    <w:lsdException w:name="Signature" w:semiHidden="1" w:unhideWhenUsed="1"/>
-    <w:lsdException w:name="Default Paragraph Font" w:semiHidden="1" w:uiPriority="1" w:unhideWhenUsed="1"/>
-    <w:lsdException w:name="Body Text" w:semiHidden="1" w:unhideWhenUsed="1"/>
-    <w:lsdException w:name="Body Text Indent" w:semiHidden="1" w:unhideWhenUsed="1"/>
-    <w:lsdException w:name="List Continue" w:semiHidden="1" w:unhideWhenUsed="1"/>
-    <w:lsdException w:name="List Continue 2" w:semiHidden="1" w:unhideWhenUsed="1"/>
-    <w:lsdException w:name="List Continue 3" w:semiHidden="1" w:unhideWhenUsed="1"/>
-    <w:lsdException w:name="List Continue 4" w:semiHidden="1" w:unhideWhenUsed="1"/>
-    <w:lsdException w:name="List Continue 5" w:semiHidden="1" w:unhideWhenUsed="1"/>
-    <w:lsdException w:name="Message Header" w:semiHidden="1" w:unhideWhenUsed="1"/>
-    <w:lsdException w:name="Subtitle" w:uiPriority="11" w:qFormat="1"/>
-    <w:lsdException w:name="Salutation" w:semiHidden="1" w:unhideWhenUsed="1"/>
-    <w:lsdException w:name="Date" w:semiHidden="1" w:unhideWhenUsed="1"/>
-    <w:lsdException w:name="Body Text First Indent" w:semiHidden="1" w:unhideWhenUsed="1"/>
-    <w:lsdException w:name="Body Text First Indent 2" w:semiHidden="1" w:unhideWhenUsed="1"/>
-    <w:lsdException w:name="Note Heading" w:semiHidden="1" w:unhideWhenUsed="1"/>
-    <w:lsdException w:name="Body Text 2" w:semiHidden="1" w:unhideWhenUsed="1"/>
-    <w:lsdException w:name="Body Text 3" w:semiHidden="1" w:unhideWhenUsed="1"/>
-    <w:lsdException w:name="Body Text Indent 2" w:semiHidden="1" w:unhideWhenUsed="1"/>
-    <w:lsdException w:name="Body Text Indent 3" w:semiHidden="1" w:unhideWhenUsed="1"/>
-    <w:lsdException w:name="Block Text" w:semiHidden="1" w:unhideWhenUsed="1"/>
-    <w:lsdException w:name="Hyperlink" w:semiHidden="1" w:unhideWhenUsed="1"/>
-    <w:lsdException w:name="FollowedHyperlink" w:semiHidden="1" w:unhideWhenUsed="1"/>
-    <w:lsdException w:name="Strong" w:uiPriority="22" w:qFormat="1"/>
-    <w:lsdException w:name="Emphasis" w:uiPriority="20" w:qFormat="1"/>
-    <w:lsdException w:name="Document Map" w:semiHidden="1" w:unhideWhenUsed="1"/>
-    <w:lsdException w:name="Plain Text" w:semiHidden="1" w:unhideWhenUsed="1"/>
-    <w:lsdException w:name="E-mail Signature" w:semiHidden="1" w:unhideWhenUsed="1"/>
-    <w:lsdException w:name="HTML Top of Form" w:semiHidden="1" w:unhideWhenUsed="1"/>
-    <w:lsdException w:name="HTML Bottom of Form" w:semiHidden="1" w:unhideWhenUsed="1"/>
-    <w:lsdException w:name="Normal (Web)" w:semiHidden="1" w:unhideWhenUsed="1"/>
-    <w:lsdException w:name="HTML Acronym" w:semiHidden="1" w:unhideWhenUsed="1"/>
-    <w:lsdException w:name="HTML Address" w:semiHidden="1" w:unhideWhenUsed="1"/>
-    <w:lsdException w:name="HTML Cite" w:semiHidden="1" w:unhideWhenUsed="1"/>
-    <w:lsdException w:name="HTML Code" w:semiHidden="1" w:unhideWhenUsed="1"/>
-    <w:lsdException w:name="HTML Definition" w:semiHidden="1" w:unhideWhenUsed="1"/>
-    <w:lsdException w:name="HTML Keyboard" w:semiHidden="1" w:unhideWhenUsed="1"/>
-    <w:lsdException w:name="HTML Preformatted" w:semiHidden="1" w:unhideWhenUsed="1"/>
-    <w:lsdException w:name="HTML Sample" w:semiHidden="1" w:unhideWhenUsed="1"/>
-    <w:lsdException w:name="HTML Typewriter" w:semiHidden="1" w:unhideWhenUsed="1"/>
-    <w:lsdException w:name="HTML Variable" w:semiHidden="1" w:unhideWhenUsed="1"/>
-    <w:lsdException w:name="Normal Table" w:semiHidden="1" w:unhideWhenUsed="1"/>
-    <w:lsdException w:name="annotation subject" w:semiHidden="1" w:unhideWhenUsed="1"/>
-    <w:lsdException w:name="No List" w:semiHidden="1" w:unhideWhenUsed="1"/>
-    <w:lsdException w:name="Outline List 1" w:semiHidden="1" w:unhideWhenUsed="1"/>
-    <w:lsdException w:name="Outline List 2" w:semiHidden="1" w:unhideWhenUsed="1"/>
-    <w:lsdException w:name="Outline List 3" w:semiHidden="1" w:unhideWhenUsed="1"/>
-    <w:lsdException w:name="Table Simple 1" w:semiHidden="1" w:unhideWhenUsed="1"/>
-    <w:lsdException w:name="Table Simple 2" w:semiHidden="1" w:unhideWhenUsed="1"/>
-    <w:lsdException w:name="Table Simple 3" w:semiHidden="1" w:unhideWhenUsed="1"/>
-    <w:lsdException w:name="Table Classic 1" w:semiHidden="1" w:unhideWhenUsed="1"/>
-    <w:lsdException w:name="Table Classic 2" w:semiHidden="1" w:unhideWhenUsed="1"/>
-    <w:lsdException w:name="Table Classic 3" w:semiHidden="1" w:unhideWhenUsed="1"/>
-    <w:lsdException w:name="Table Classic 4" w:semiHidden="1" w:unhideWhenUsed="1"/>
-    <w:lsdException w:name="Table Colorful 1" w:semiHidden="1" w:unhideWhenUsed="1"/>
-    <w:lsdException w:name="Table Colorful 2" w:semiHidden="1" w:unhideWhenUsed="1"/>
-    <w:lsdException w:name="Table Colorful 3" w:semiHidden="1" w:unhideWhenUsed="1"/>
-    <w:lsdException w:name="Table Columns 1" w:semiHidden="1" w:unhideWhenUsed="1"/>
-    <w:lsdException w:name="Table Columns 2" w:semiHidden="1" w:unhideWhenUsed="1"/>
-    <w:lsdException w:name="Table Columns 3" w:semiHidden="1" w:unhideWhenUsed="1"/>
-    <w:lsdException w:name="Table Columns 4" w:semiHidden="1" w:unhideWhenUsed="1"/>
-    <w:lsdException w:name="Table Columns 5" w:semiHidden="1" w:unhideWhenUsed="1"/>
-    <w:lsdException w:name="Table Grid 1" w:semiHidden="1" w:unhideWhenUsed="1"/>
-    <w:lsdException w:name="Table Grid 2" w:semiHidden="1" w:unhideWhenUsed="1"/>
-    <w:lsdException w:name="Table Grid 3" w:semiHidden="1" w:unhideWhenUsed="1"/>
-    <w:lsdException w:name="Table Grid 4" w:semiHidden="1" w:unhideWhenUsed="1"/>
-    <w:lsdException w:name="Table Grid 5" w:semiHidden="1" w:unhideWhenUsed="1"/>
-    <w:lsdException w:name="Table Grid 6" w:semiHidden="1" w:unhideWhenUsed="1"/>
-    <w:lsdException w:name="Table Grid 7" w:semiHidden="1" w:unhideWhenUsed="1"/>
-    <w:lsdException w:name="Table Grid 8" w:semiHidden="1" w:unhideWhenUsed="1"/>
-    <w:lsdException w:name="Table List 1" w:semiHidden="1" w:unhideWhenUsed="1"/>
-    <w:lsdException w:name="Table List 2" w:semiHidden="1" w:unhideWhenUsed="1"/>
-    <w:lsdException w:name="Table List 3" w:semiHidden="1" w:unhideWhenUsed="1"/>
-    <w:lsdException w:name="Table List 4" w:semiHidden="1" w:unhideWhenUsed="1"/>
-    <w:lsdException w:name="Table List 5" w:semiHidden="1" w:unhideWhenUsed="1"/>
-    <w:lsdException w:name="Table List 6" w:semiHidden="1" w:unhideWhenUsed="1"/>
-    <w:lsdException w:name="Table List 7" w:semiHidden="1" w:unhideWhenUsed="1"/>
-    <w:lsdException w:name="Table List 8" w:semiHidden="1" w:unhideWhenUsed="1"/>
-    <w:lsdException w:name="Table 3D effects 1" w:semiHidden="1" w:unhideWhenUsed="1"/>
-    <w:lsdException w:name="Table 3D effects 2" w:semiHidden="1" w:unhideWhenUsed="1"/>
-    <w:lsdException w:name="Table 3D effects 3" w:semiHidden="1" w:unhideWhenUsed="1"/>
-    <w:lsdException w:name="Table Contemporary" w:semiHidden="1" w:unhideWhenUsed="1"/>
-    <w:lsdException w:name="Table Elegant" w:semiHidden="1" w:unhideWhenUsed="1"/>
-    <w:lsdException w:name="Table Professional" w:semiHidden="1" w:unhideWhenUsed="1"/>
-    <w:lsdException w:name="Table Subtle 1" w:semiHidden="1" w:unhideWhenUsed="1"/>
-    <w:lsdException w:name="Table Subtle 2" w:semiHidden="1" w:unhideWhenUsed="1"/>
-    <w:lsdException w:name="Table Web 1" w:semiHidden="1" w:unhideWhenUsed="1"/>
-    <w:lsdException w:name="Table Web 2" w:semiHidden="1" w:unhideWhenUsed="1"/>
-    <w:lsdException w:name="Table Web 3" w:semiHidden="1" w:unhideWhenUsed="1"/>
-    <w:lsdException w:name="Balloon Text" w:semiHidden="1" w:unhideWhenUsed="1"/>
-    <w:lsdException w:name="Table Grid" w:uiPriority="59"/>
-    <w:lsdException w:name="Table Theme" w:semiHidden="1" w:unhideWhenUsed="1"/>
-    <w:lsdException w:name="Placeholder Text" w:semiHidden="1"/>
-    <w:lsdException w:name="No Spacing" w:uiPriority="1" w:qFormat="1"/>
-    <w:lsdException w:name="Light Shading" w:uiPriority="60"/>
-    <w:lsdException w:name="Light List" w:uiPriority="61"/>
-    <w:lsdException w:name="Light Grid" w:uiPriority="62"/>
-    <w:lsdException w:name="Medium Shading 1" w:uiPriority="63"/>
-    <w:lsdException w:name="Medium Shading 2" w:uiPriority="64"/>
-    <w:lsdException w:name="Medium List 1" w:uiPriority="65"/>
-    <w:lsdException w:name="Medium List 2" w:uiPriority="66"/>
-    <w:lsdException w:name="Medium Grid 1" w:uiPriority="67"/>
-    <w:lsdException w:name="Medium Grid 2" w:uiPriority="68"/>
-    <w:lsdException w:name="Medium Grid 3" w:uiPriority="69"/>
-    <w:lsdException w:name="Dark List" w:uiPriority="70"/>
-    <w:lsdException w:name="Colorful Shading" w:uiPriority="71"/>
-    <w:lsdException w:name="Colorful List" w:uiPriority="72"/>
-    <w:lsdException w:name="Colorful Grid" w:uiPriority="73"/>
-    <w:lsdException w:name="Light Shading Accent 1" w:uiPriority="60"/>
-    <w:lsdException w:name="Light List Accent 1" w:uiPriority="61"/>
-    <w:lsdException w:name="Light Grid Accent 1" w:uiPriority="62"/>
-    <w:lsdException w:name="Medium Shading 1 Accent 1" w:uiPriority="63"/>
-    <w:lsdException w:name="Medium Shading 2 Accent 1" w:uiPriority="64"/>
-    <w:lsdException w:name="Medium List 1 Accent 1" w:uiPriority="65"/>
-    <w:lsdException w:name="Revision" w:semiHidden="1"/>
-    <w:lsdException w:name="List Paragraph" w:uiPriority="34" w:qFormat="1"/>
-    <w:lsdException w:name="Quote" w:uiPriority="29" w:qFormat="1"/>
-    <w:lsdException w:name="Intense Quote" w:uiPriority="30" w:qFormat="1"/>
-    <w:lsdException w:name="Medium List 2 Accent 1" w:uiPriority="66"/>
-    <w:lsdException w:name="Medium Grid 1 Accent 1" w:uiPriority="67"/>
-    <w:lsdException w:name="Medium Grid 2 Accent 1" w:uiPriority="68"/>
-    <w:lsdException w:name="Medium Grid 3 Accent 1" w:uiPriority="69"/>
-    <w:lsdException w:name="Dark List Accent 1" w:uiPriority="70"/>
-    <w:lsdException w:name="Colorful Shading Accent 1" w:uiPriority="71"/>
-    <w:lsdException w:name="Colorful List Accent 1" w:uiPriority="72"/>
-    <w:lsdException w:name="Colorful Grid Accent 1" w:uiPriority="73"/>
-    <w:lsdException w:name="Light Shading Accent 2" w:uiPriority="60"/>
-    <w:lsdException w:name="Light List Accent 2" w:uiPriority="61"/>
-    <w:lsdException w:name="Light Grid Accent 2" w:uiPriority="62"/>
-    <w:lsdException w:name="Medium Shading 1 Accent 2" w:uiPriority="63"/>
-    <w:lsdException w:name="Medium Shading 2 Accent 2" w:uiPriority="64"/>
-    <w:lsdException w:name="Medium List 1 Accent 2" w:uiPriority="65"/>
-    <w:lsdException w:name="Medium List 2 Accent 2" w:uiPriority="66"/>
-    <w:lsdException w:name="Medium Grid 1 Accent 2" w:uiPriority="67"/>
-    <w:lsdException w:name="Medium Grid 2 Accent 2" w:uiPriority="68"/>
-    <w:lsdException w:name="Medium Grid 3 Accent 2" w:uiPriority="69"/>
-    <w:lsdException w:name="Dark List Accent 2" w:uiPriority="70"/>
-    <w:lsdException w:name="Colorful Shading Accent 2" w:uiPriority="71"/>
-    <w:lsdException w:name="Colorful List Accent 2" w:uiPriority="72"/>
-    <w:lsdException w:name="Colorful Grid Accent 2" w:uiPriority="73"/>
-    <w:lsdException w:name="Light Shading Accent 3" w:uiPriority="60"/>
-    <w:lsdException w:name="Light List Accent 3" w:uiPriority="61"/>
-    <w:lsdException w:name="Light Grid Accent 3" w:uiPriority="62"/>
-    <w:lsdException w:name="Medium Shading 1 Accent 3" w:uiPriority="63"/>
-    <w:lsdException w:name="Medium Shading 2 Accent 3" w:uiPriority="64"/>
-    <w:lsdException w:name="Medium List 1 Accent 3" w:uiPriority="65"/>
-    <w:lsdException w:name="Medium List 2 Accent 3" w:uiPriority="66"/>
-    <w:lsdException w:name="Medium Grid 1 Accent 3" w:uiPriority="67"/>
-    <w:lsdException w:name="Medium Grid 2 Accent 3" w:uiPriority="68"/>
-    <w:lsdException w:name="Medium Grid 3 Accent 3" w:uiPriority="69"/>
-    <w:lsdException w:name="Dark List Accent 3" w:uiPriority="70"/>
-    <w:lsdException w:name="Colorful Shading Accent 3" w:uiPriority="71"/>
-    <w:lsdException w:name="Colorful List Accent 3" w:uiPriority="72"/>
-    <w:lsdException w:name="Colorful Grid Accent 3" w:uiPriority="73"/>
-    <w:lsdException w:name="Light Shading Accent 4" w:uiPriority="60"/>
-    <w:lsdException w:name="Light List Accent 4" w:uiPriority="61"/>
-    <w:lsdException w:name="Light Grid Accent 4" w:uiPriority="62"/>
-    <w:lsdException w:name="Medium Shading 1 Accent 4" w:uiPriority="63"/>
-    <w:lsdException w:name="Medium Shading 2 Accent 4" w:uiPriority="64"/>
-    <w:lsdException w:name="Medium List 1 Accent 4" w:uiPriority="65"/>
-    <w:lsdException w:name="Medium List 2 Accent 4" w:uiPriority="66"/>
-    <w:lsdException w:name="Medium Grid 1 Accent 4" w:uiPriority="67"/>
-    <w:lsdException w:name="Medium Grid 2 Accent 4" w:uiPriority="68"/>
-    <w:lsdException w:name="Medium Grid 3 Accent 4" w:uiPriority="69"/>
-    <w:lsdException w:name="Dark List Accent 4" w:uiPriority="70"/>
-    <w:lsdException w:name="Colorful Shading Accent 4" w:uiPriority="71"/>
-    <w:lsdException w:name="Colorful List Accent 4" w:uiPriority="72"/>
-    <w:lsdException w:name="Colorful Grid Accent 4" w:uiPriority="73"/>
-    <w:lsdException w:name="Light Shading Accent 5" w:uiPriority="60"/>
-    <w:lsdException w:name="Light List Accent 5" w:uiPriority="61"/>
-    <w:lsdException w:name="Light Grid Accent 5" w:uiPriority="62"/>
-    <w:lsdException w:name="Medium Shading 1 Accent 5" w:uiPriority="63"/>
-    <w:lsdException w:name="Medium Shading 2 Accent 5" w:uiPriority="64"/>
-    <w:lsdException w:name="Medium List 1 Accent 5" w:uiPriority="65"/>
-    <w:lsdException w:name="Medium List 2 Accent 5" w:uiPriority="66"/>
-    <w:lsdException w:name="Medium Grid 1 Accent 5" w:uiPriority="67"/>
-    <w:lsdException w:name="Medium Grid 2 Accent 5" w:uiPriority="68"/>
-    <w:lsdException w:name="Medium Grid 3 Accent 5" w:uiPriority="69"/>
-    <w:lsdException w:name="Dark List Accent 5" w:uiPriority="70"/>
-    <w:lsdException w:name="Colorful Shading Accent 5" w:uiPriority="71"/>
-    <w:lsdException w:name="Colorful List Accent 5" w:uiPriority="72"/>
-    <w:lsdException w:name="Colorful Grid Accent 5" w:uiPriority="73"/>
-    <w:lsdException w:name="Light Shading Accent 6" w:uiPriority="60"/>
-    <w:lsdException w:name="Light List Accent 6" w:uiPriority="61"/>
-    <w:lsdException w:name="Light Grid Accent 6" w:uiPriority="62"/>
-    <w:lsdException w:name="Medium Shading 1 Accent 6" w:uiPriority="63"/>
-    <w:lsdException w:name="Medium Shading 2 Accent 6" w:uiPriority="64"/>
-    <w:lsdException w:name="Medium List 1 Accent 6" w:uiPriority="65"/>
-    <w:lsdException w:name="Medium List 2 Accent 6" w:uiPriority="66"/>
-    <w:lsdException w:name="Medium Grid 1 Accent 6" w:uiPriority="67"/>
-    <w:lsdException w:name="Medium Grid 2 Accent 6" w:uiPriority="68"/>
-    <w:lsdException w:name="Medium Grid 3 Accent 6" w:uiPriority="69"/>
-    <w:lsdException w:name="Dark List Accent 6" w:uiPriority="70"/>
-    <w:lsdException w:name="Colorful Shading Accent 6" w:uiPriority="71"/>
-    <w:lsdException w:name="Colorful List Accent 6" w:uiPriority="72"/>
-    <w:lsdException w:name="Colorful Grid Accent 6" w:uiPriority="73"/>
-    <w:lsdException w:name="Subtle Emphasis" w:uiPriority="19" w:qFormat="1"/>
-    <w:lsdException w:name="Intense Emphasis" w:uiPriority="21" w:qFormat="1"/>
-    <w:lsdException w:name="Subtle Reference" w:uiPriority="31" w:qFormat="1"/>
-    <w:lsdException w:name="Intense Reference" w:uiPriority="32" w:qFormat="1"/>
-    <w:lsdException w:name="Book Title" w:uiPriority="33" w:qFormat="1"/>
-    <w:lsdException w:name="Bibliography" w:semiHidden="1" w:uiPriority="37" w:unhideWhenUsed="1"/>
-    <w:lsdException w:name="TOC Heading" w:semiHidden="1" w:uiPriority="39" w:unhideWhenUsed="1" w:qFormat="1"/>
-    <w:lsdException w:name="Grid Table 4" w:uiPriority="49"/>
-    <w:lsdException w:name="Grid Table 5 Dark" w:uiPriority="50"/>
-    <w:lsdException w:name="Grid Table 6 Colorful" w:uiPriority="51"/>
-    <w:lsdException w:name="Grid Table 7 Colorful" w:uiPriority="52"/>
-    <w:lsdException w:name="Grid Table 1 Light Accent 1" w:uiPriority="46"/>
-    <w:lsdException w:name="Grid Table 2 Accent 1" w:uiPriority="47"/>
-    <w:lsdException w:name="Grid Table 3 Accent 1" w:uiPriority="48"/>
-    <w:lsdException w:name="Grid Table 4 Accent 1" w:uiPriority="49"/>
-    <w:lsdException w:name="Grid Table 5 Dark Accent 1" w:uiPriority="50"/>
-    <w:lsdException w:name="Grid Table 6 Colorful Accent 1" w:uiPriority="51"/>
-    <w:lsdException w:name="Grid Table 7 Colorful Accent 1" w:uiPriority="52"/>
-    <w:lsdException w:name="Grid Table 1 Light Accent 2" w:uiPriority="46"/>
-    <w:lsdException w:name="Grid Table 2 Accent 2" w:uiPriority="47"/>
-    <w:lsdException w:name="Grid Table 3 Accent 2" w:uiPriority="48"/>
-    <w:lsdException w:name="Grid Table 4 Accent 2" w:uiPriority="49"/>
-    <w:lsdException w:name="Grid Table 5 Dark Accent 2" w:uiPriority="50"/>
-    <w:lsdException w:name="Grid Table 6 Colorful Accent 2" w:uiPriority="51"/>
-    <w:lsdException w:name="Grid Table 7 Colorful Accent 2" w:uiPriority="52"/>
-    <w:lsdException w:name="Grid Table 1 Light Accent 3" w:uiPriority="46"/>
-    <w:lsdException w:name="Grid Table 2 Accent 3" w:uiPriority="47"/>
-    <w:lsdException w:name="Grid Table 3 Accent 3" w:uiPriority="48"/>
-    <w:lsdException w:name="Grid Table 4 Accent 3" w:uiPriority="49"/>
-    <w:lsdException w:name="Grid Table 5 Dark Accent 3" w:uiPriority="50"/>
-    <w:lsdException w:name="Grid Table 6 Colorful Accent 3" w:uiPriority="51"/>
-    <w:lsdException w:name="Grid Table 7 Colorful Accent 3" w:uiPriority="52"/>
-    <w:lsdException w:name="Grid Table 1 Light Accent 4" w:uiPriority="46"/>
-    <w:lsdException w:name="Grid Table 2 Accent 4" w:uiPriority="47"/>
-    <w:lsdException w:name="Grid Table 3 Accent 4" w:uiPriority="48"/>
-    <w:lsdException w:name="Grid Table 4 Accent 4" w:uiPriority="49"/>
-    <w:lsdException w:name="Grid Table 5 Dark Accent 4" w:uiPriority="50"/>
-    <w:lsdException w:name="Grid Table 6 Colorful Accent 4" w:uiPriority="51"/>
-    <w:lsdException w:name="Grid Table 7 Colorful Accent 4" w:uiPriority="52"/>
-    <w:lsdException w:name="Grid Table 1 Light Accent 5" w:uiPriority="46"/>
-    <w:lsdException w:name="Grid Table 2 Accent 5" w:uiPriority="47"/>
-    <w:lsdException w:name="Grid Table 3 Accent 5" w:uiPriority="48"/>
-    <w:lsdException w:name="Grid Table 4 Accent 5" w:uiPriority="49"/>
-    <w:lsdException w:name="Grid Table 5 Dark Accent 5" w:uiPriority="50"/>
-    <w:lsdException w:name="Grid Table 6 Colorful Accent 5" w:uiPriority="51"/>
-    <w:lsdException w:name="Grid Table 7 Colorful Accent 5" w:uiPriority="52"/>
-    <w:lsdException w:name="Grid Table 1 Light Accent 6" w:uiPriority="46"/>
-    <w:lsdException w:name="Grid Table 2 Accent 6" w:uiPriority="47"/>
-    <w:lsdException w:name="Grid Table 3 Accent 6" w:uiPriority="48"/>
-    <w:lsdException w:name="Grid Table 4 Accent 6" w:uiPriority="49"/>
-    <w:lsdException w:name="Grid Table 5 Dark Accent 6" w:uiPriority="50"/>
-    <w:lsdException w:name="Grid Table 6 Colorful Accent 6" w:uiPriority="51"/>
-    <w:lsdException w:name="Grid Table 7 Colorful Accent 6" w:uiPriority="52"/>
-    <w:lsdException w:name="List Table 1 Light" w:uiPriority="46"/>
-    <w:lsdException w:name="List Table 2" w:uiPriority="47"/>
-    <w:lsdException w:name="List Table 3" w:uiPriority="48"/>
-    <w:lsdException w:name="List Table 4" w:uiPriority="49"/>
-    <w:lsdException w:name="List Table 5 Dark" w:uiPriority="50"/>
-    <w:lsdException w:name="List Table 6 Colorful" w:uiPriority="51"/>
-    <w:lsdException w:name="List Table 7 Colorful" w:uiPriority="52"/>
-    <w:lsdException w:name="List Table 1 Light Accent 1" w:uiPriority="46"/>
-    <w:lsdException w:name="List Table 2 Accent 1" w:uiPriority="47"/>
-    <w:lsdException w:name="List Table 3 Accent 1" w:uiPriority="48"/>
-    <w:lsdException w:name="List Table 4 Accent 1" w:uiPriority="49"/>
-    <w:lsdException w:name="List Table 5 Dark Accent 1" w:uiPriority="50"/>
-    <w:lsdException w:name="List Table 6 Colorful Accent 1" w:uiPriority="51"/>
-    <w:lsdException w:name="List Table 7 Colorful Accent 1" w:uiPriority="52"/>
-    <w:lsdException w:name="List Table 1 Light Accent 2" w:uiPriority="46"/>
-    <w:lsdException w:name="List Table 2 Accent 2" w:uiPriority="47"/>
-    <w:lsdException w:name="List Table 3 Accent 2" w:uiPriority="48"/>
-    <w:lsdException w:name="List Table 4 Accent 2" w:uiPriority="49"/>
-    <w:lsdException w:name="List Table 5 Dark Accent 2" w:uiPriority="50"/>
-    <w:lsdException w:name="List Table 6 Colorful Accent 2" w:uiPriority="51"/>
-    <w:lsdException w:name="List Table 7 Colorful Accent 2" w:uiPriority="52"/>
-    <w:lsdException w:name="List Table 1 Light Accent 3" w:uiPriority="46"/>
-    <w:lsdException w:name="List Table 2 Accent 3" w:uiPriority="47"/>
-    <w:lsdException w:name="List Table 3 Accent 3" w:uiPriority="48"/>
-    <w:lsdException w:name="List Table 4 Accent 3" w:uiPriority="49"/>
-    <w:lsdException w:name="List Table 5 Dark Accent 3" w:uiPriority="50"/>
-    <w:lsdException w:name="List Table 6 Colorful Accent 3" w:uiPriority="51"/>
-    <w:lsdException w:name="List Table 7 Colorful Accent 3" w:uiPriority="52"/>
-    <w:lsdException w:name="List Table 1 Light Accent 4" w:uiPriority="46"/>
-    <w:lsdException w:name="List Table 2 Accent 4" w:uiPriority="47"/>
-    <w:lsdException w:name="List Table 3 Accent 4" w:uiPriority="48"/>
-    <w:lsdException w:name="List Table 4 Accent 4" w:uiPriority="49"/>
-    <w:lsdException w:name="List Table 5 Dark Accent 4" w:uiPriority="50"/>
-    <w:lsdException w:name="List Table 6 Colorful Accent 4" w:uiPriority="51"/>
-    <w:lsdException w:name="List Table 7 Colorful Accent 4" w:uiPriority="52"/>
-    <w:lsdException w:name="List Table 1 Light Accent 5" w:uiPriority="46"/>
-    <w:lsdException w:name="List Table 2 Accent 5" w:uiPriority="47"/>
-    <w:lsdException w:name="List Table 3 Accent 5" w:uiPriority="48"/>
-    <w:lsdException w:name="List Table 4 Accent 5" w:uiPriority="49"/>
-    <w:lsdException w:name="List Table 5 Dark Accent 5" w:uiPriority="50"/>
-    <w:lsdException w:name="List Table 6 Colorful Accent 5" w:uiPriority="51"/>
-    <w:lsdException w:name="List Table 7 Colorful Accent 5" w:uiPriority="52"/>
-    <w:lsdException w:name="List Table 1 Light Accent 6" w:uiPriority="46"/>
-    <w:lsdException w:name="List Table 2 Accent 6" w:uiPriority="47"/>
-    <w:lsdException w:name="List Table 3 Accent 6" w:uiPriority="48"/>
-    <w:lsdException w:name="List Table 4 Accent 6" w:uiPriority="49"/>
-    <w:lsdException w:name="List Table 5 Dark Accent 6" w:uiPriority="50"/>
-    <w:lsdException w:name="List Table 6 Colorful Accent 6" w:uiPriority="51"/>
-    <w:lsdException w:name="List Table 7 Colorful Accent 6" w:uiPriority="52"/>
+  <w:latentStyles w:defLockedState="0" w:defUIPriority="99" w:defSemiHidden="1" w:defUnhideWhenUsed="1" w:defQFormat="0" w:count="276">
+    <w:lsdException w:name="Normal" w:semiHidden="0" w:uiPriority="0" w:unhideWhenUsed="0" w:qFormat="1"/>
+    <w:lsdException w:name="heading 1" w:semiHidden="0" w:uiPriority="9" w:unhideWhenUsed="0" w:qFormat="1"/>
+    <w:lsdException w:name="heading 2" w:uiPriority="9" w:qFormat="1"/>
+    <w:lsdException w:name="heading 3" w:uiPriority="9" w:qFormat="1"/>
+    <w:lsdException w:name="heading 4" w:uiPriority="9" w:qFormat="1"/>
+    <w:lsdException w:name="heading 5" w:uiPriority="9" w:qFormat="1"/>
+    <w:lsdException w:name="heading 6" w:uiPriority="9" w:qFormat="1"/>
+    <w:lsdException w:name="heading 7" w:uiPriority="9" w:qFormat="1"/>
+    <w:lsdException w:name="heading 8" w:uiPriority="9" w:qFormat="1"/>
+    <w:lsdException w:name="heading 9" w:uiPriority="9" w:qFormat="1"/>
+    <w:lsdException w:name="toc 1" w:uiPriority="39"/>
+    <w:lsdException w:name="toc 2" w:uiPriority="39"/>
+    <w:lsdException w:name="toc 3" w:uiPriority="39"/>
+    <w:lsdException w:name="toc 4" w:uiPriority="39"/>
+    <w:lsdException w:name="toc 5" w:uiPriority="39"/>
+    <w:lsdException w:name="toc 6" w:uiPriority="39"/>
+    <w:lsdException w:name="toc 7" w:uiPriority="39"/>
+    <w:lsdException w:name="toc 8" w:uiPriority="39"/>
+    <w:lsdException w:name="toc 9" w:uiPriority="39"/>
+    <w:lsdException w:name="caption" w:uiPriority="35" w:qFormat="1"/>
+    <w:lsdException w:name="Title" w:semiHidden="0" w:uiPriority="10" w:unhideWhenUsed="0" w:qFormat="1"/>
+    <w:lsdException w:name="Default Paragraph Font" w:uiPriority="1"/>
+    <w:lsdException w:name="Subtitle" w:semiHidden="0" w:uiPriority="11" w:unhideWhenUsed="0" w:qFormat="1"/>
+    <w:lsdException w:name="Strong" w:semiHidden="0" w:uiPriority="22" w:unhideWhenUsed="0" w:qFormat="1"/>
+    <w:lsdException w:name="Emphasis" w:semiHidden="0" w:uiPriority="20" w:unhideWhenUsed="0" w:qFormat="1"/>
+    <w:lsdException w:name="Table Grid" w:semiHidden="0" w:uiPriority="59" w:unhideWhenUsed="0"/>
+    <w:lsdException w:name="Note Level 1" w:semiHidden="0" w:unhideWhenUsed="0"/>
+    <w:lsdException w:name="Note Level 2" w:semiHidden="0" w:unhideWhenUsed="0"/>
+    <w:lsdException w:name="Note Level 3" w:semiHidden="0" w:unhideWhenUsed="0"/>
+    <w:lsdException w:name="Note Level 4" w:semiHidden="0" w:unhideWhenUsed="0"/>
+    <w:lsdException w:name="Note Level 5" w:semiHidden="0" w:unhideWhenUsed="0"/>
+    <w:lsdException w:name="Note Level 6" w:semiHidden="0" w:unhideWhenUsed="0"/>
+    <w:lsdException w:name="Note Level 7" w:semiHidden="0" w:unhideWhenUsed="0"/>
+    <w:lsdException w:name="Note Level 8" w:semiHidden="0" w:unhideWhenUsed="0"/>
+    <w:lsdException w:name="Note Level 9" w:semiHidden="0" w:unhideWhenUsed="0"/>
+    <w:lsdException w:name="Placeholder Text" w:unhideWhenUsed="0"/>
+    <w:lsdException w:name="No Spacing" w:semiHidden="0" w:uiPriority="1" w:unhideWhenUsed="0" w:qFormat="1"/>
+    <w:lsdException w:name="Light Shading" w:semiHidden="0" w:uiPriority="60" w:unhideWhenUsed="0"/>
+    <w:lsdException w:name="Light List" w:semiHidden="0" w:uiPriority="61" w:unhideWhenUsed="0"/>
+    <w:lsdException w:name="Light Grid" w:semiHidden="0" w:uiPriority="62" w:unhideWhenUsed="0"/>
+    <w:lsdException w:name="Medium Shading 1" w:semiHidden="0" w:uiPriority="63" w:unhideWhenUsed="0"/>
+    <w:lsdException w:name="Medium Shading 2" w:semiHidden="0" w:uiPriority="64" w:unhideWhenUsed="0"/>
+    <w:lsdException w:name="Medium List 1" w:semiHidden="0" w:uiPriority="65" w:unhideWhenUsed="0"/>
+    <w:lsdException w:name="Medium List 2" w:semiHidden="0" w:uiPriority="66" w:unhideWhenUsed="0"/>
+    <w:lsdException w:name="Medium Grid 1" w:semiHidden="0" w:uiPriority="67" w:unhideWhenUsed="0"/>
+    <w:lsdException w:name="Medium Grid 2" w:semiHidden="0" w:uiPriority="68" w:unhideWhenUsed="0"/>
+    <w:lsdException w:name="Medium Grid 3" w:semiHidden="0" w:uiPriority="69" w:unhideWhenUsed="0"/>
+    <w:lsdException w:name="Dark List" w:semiHidden="0" w:uiPriority="70" w:unhideWhenUsed="0"/>
+    <w:lsdException w:name="Colorful Shading" w:semiHidden="0" w:uiPriority="71" w:unhideWhenUsed="0"/>
+    <w:lsdException w:name="Colorful List" w:semiHidden="0" w:uiPriority="72" w:unhideWhenUsed="0"/>
+    <w:lsdException w:name="Colorful Grid" w:semiHidden="0" w:uiPriority="73" w:unhideWhenUsed="0"/>
+    <w:lsdException w:name="Light Shading Accent 1" w:semiHidden="0" w:uiPriority="60" w:unhideWhenUsed="0"/>
+    <w:lsdException w:name="Light List Accent 1" w:semiHidden="0" w:uiPriority="61" w:unhideWhenUsed="0"/>
+    <w:lsdException w:name="Light Grid Accent 1" w:semiHidden="0" w:uiPriority="62" w:unhideWhenUsed="0"/>
+    <w:lsdException w:name="Medium Shading 1 Accent 1" w:semiHidden="0" w:uiPriority="63" w:unhideWhenUsed="0"/>
+    <w:lsdException w:name="Medium Shading 2 Accent 1" w:semiHidden="0" w:uiPriority="64" w:unhideWhenUsed="0"/>
+    <w:lsdException w:name="Medium List 1 Accent 1" w:semiHidden="0" w:uiPriority="65" w:unhideWhenUsed="0"/>
+    <w:lsdException w:name="Revision" w:unhideWhenUsed="0"/>
+    <w:lsdException w:name="List Paragraph" w:semiHidden="0" w:uiPriority="34" w:unhideWhenUsed="0" w:qFormat="1"/>
+    <w:lsdException w:name="Quote" w:semiHidden="0" w:uiPriority="29" w:unhideWhenUsed="0" w:qFormat="1"/>
+    <w:lsdException w:name="Intense Quote" w:semiHidden="0" w:uiPriority="30" w:unhideWhenUsed="0" w:qFormat="1"/>
+    <w:lsdException w:name="Medium List 2 Accent 1" w:semiHidden="0" w:uiPriority="66" w:unhideWhenUsed="0"/>
+    <w:lsdException w:name="Medium Grid 1 Accent 1" w:semiHidden="0" w:uiPriority="67" w:unhideWhenUsed="0"/>
+    <w:lsdException w:name="Medium Grid 2 Accent 1" w:semiHidden="0" w:uiPriority="68" w:unhideWhenUsed="0"/>
+    <w:lsdException w:name="Medium Grid 3 Accent 1" w:semiHidden="0" w:uiPriority="69" w:unhideWhenUsed="0"/>
+    <w:lsdException w:name="Dark List Accent 1" w:semiHidden="0" w:uiPriority="70" w:unhideWhenUsed="0"/>
+    <w:lsdException w:name="Colorful Shading Accent 1" w:semiHidden="0" w:uiPriority="71" w:unhideWhenUsed="0"/>
+    <w:lsdException w:name="Colorful List Accent 1" w:semiHidden="0" w:uiPriority="72" w:unhideWhenUsed="0"/>
+    <w:lsdException w:name="Colorful Grid Accent 1" w:semiHidden="0" w:uiPriority="73" w:unhideWhenUsed="0"/>
+    <w:lsdException w:name="Light Shading Accent 2" w:semiHidden="0" w:uiPriority="60" w:unhideWhenUsed="0"/>
+    <w:lsdException w:name="Light List Accent 2" w:semiHidden="0" w:uiPriority="61" w:unhideWhenUsed="0"/>
+    <w:lsdException w:name="Light Grid Accent 2" w:semiHidden="0" w:uiPriority="62" w:unhideWhenUsed="0"/>
+    <w:lsdException w:name="Medium Shading 1 Accent 2" w:semiHidden="0" w:uiPriority="63" w:unhideWhenUsed="0"/>
+    <w:lsdException w:name="Medium Shading 2 Accent 2" w:semiHidden="0" w:uiPriority="64" w:unhideWhenUsed="0"/>
+    <w:lsdException w:name="Medium List 1 Accent 2" w:semiHidden="0" w:uiPriority="65" w:unhideWhenUsed="0"/>
+    <w:lsdException w:name="Medium List 2 Accent 2" w:semiHidden="0" w:uiPriority="66" w:unhideWhenUsed="0"/>
+    <w:lsdException w:name="Medium Grid 1 Accent 2" w:semiHidden="0" w:uiPriority="67" w:unhideWhenUsed="0"/>
+    <w:lsdException w:name="Medium Grid 2 Accent 2" w:semiHidden="0" w:uiPriority="68" w:unhideWhenUsed="0"/>
+    <w:lsdException w:name="Medium Grid 3 Accent 2" w:semiHidden="0" w:uiPriority="69" w:unhideWhenUsed="0"/>
+    <w:lsdException w:name="Dark List Accent 2" w:semiHidden="0" w:uiPriority="70" w:unhideWhenUsed="0"/>
+    <w:lsdException w:name="Colorful Shading Accent 2" w:semiHidden="0" w:uiPriority="71" w:unhideWhenUsed="0"/>
+    <w:lsdException w:name="Colorful List Accent 2" w:semiHidden="0" w:uiPriority="72" w:unhideWhenUsed="0"/>
+    <w:lsdException w:name="Colorful Grid Accent 2" w:semiHidden="0" w:uiPriority="73" w:unhideWhenUsed="0"/>
+    <w:lsdException w:name="Light Shading Accent 3" w:semiHidden="0" w:uiPriority="60" w:unhideWhenUsed="0"/>
+    <w:lsdException w:name="Light List Accent 3" w:semiHidden="0" w:uiPriority="61" w:unhideWhenUsed="0"/>
+    <w:lsdException w:name="Light Grid Accent 3" w:semiHidden="0" w:uiPriority="62" w:unhideWhenUsed="0"/>
+    <w:lsdException w:name="Medium Shading 1 Accent 3" w:semiHidden="0" w:uiPriority="63" w:unhideWhenUsed="0"/>
+    <w:lsdException w:name="Medium Shading 2 Accent 3" w:semiHidden="0" w:uiPriority="64" w:unhideWhenUsed="0"/>
+    <w:lsdException w:name="Medium List 1 Accent 3" w:semiHidden="0" w:uiPriority="65" w:unhideWhenUsed="0"/>
+    <w:lsdException w:name="Medium List 2 Accent 3" w:semiHidden="0" w:uiPriority="66" w:unhideWhenUsed="0"/>
+    <w:lsdException w:name="Medium Grid 1 Accent 3" w:semiHidden="0" w:uiPriority="67" w:unhideWhenUsed="0"/>
+    <w:lsdException w:name="Medium Grid 2 Accent 3" w:semiHidden="0" w:uiPriority="68" w:unhideWhenUsed="0"/>
+    <w:lsdException w:name="Medium Grid 3 Accent 3" w:semiHidden="0" w:uiPriority="69" w:unhideWhenUsed="0"/>
+    <w:lsdException w:name="Dark List Accent 3" w:semiHidden="0" w:uiPriority="70" w:unhideWhenUsed="0"/>
+    <w:lsdException w:name="Colorful Shading Accent 3" w:semiHidden="0" w:uiPriority="71" w:unhideWhenUsed="0"/>
+    <w:lsdException w:name="Colorful List Accent 3" w:semiHidden="0" w:uiPriority="72" w:unhideWhenUsed="0"/>
+    <w:lsdException w:name="Colorful Grid Accent 3" w:semiHidden="0" w:uiPriority="73" w:unhideWhenUsed="0"/>
+    <w:lsdException w:name="Light Shading Accent 4" w:semiHidden="0" w:uiPriority="60" w:unhideWhenUsed="0"/>
+    <w:lsdException w:name="Light List Accent 4" w:semiHidden="0" w:uiPriority="61" w:unhideWhenUsed="0"/>
+    <w:lsdException w:name="Light Grid Accent 4" w:semiHidden="0" w:uiPriority="62" w:unhideWhenUsed="0"/>
+    <w:lsdException w:name="Medium Shading 1 Accent 4" w:semiHidden="0" w:uiPriority="63" w:unhideWhenUsed="0"/>
+    <w:lsdException w:name="Medium Shading 2 Accent 4" w:semiHidden="0" w:uiPriority="64" w:unhideWhenUsed="0"/>
+    <w:lsdException w:name="Medium List 1 Accent 4" w:semiHidden="0" w:uiPriority="65" w:unhideWhenUsed="0"/>
+    <w:lsdException w:name="Medium List 2 Accent 4" w:semiHidden="0" w:uiPriority="66" w:unhideWhenUsed="0"/>
+    <w:lsdException w:name="Medium Grid 1 Accent 4" w:semiHidden="0" w:uiPriority="67" w:unhideWhenUsed="0"/>
+    <w:lsdException w:name="Medium Grid 2 Accent 4" w:semiHidden="0" w:uiPriority="68" w:unhideWhenUsed="0"/>
+    <w:lsdException w:name="Medium Grid 3 Accent 4" w:semiHidden="0" w:uiPriority="69" w:unhideWhenUsed="0"/>
+    <w:lsdException w:name="Dark List Accent 4" w:semiHidden="0" w:uiPriority="70" w:unhideWhenUsed="0"/>
+    <w:lsdException w:name="Colorful Shading Accent 4" w:semiHidden="0" w:uiPriority="71" w:unhideWhenUsed="0"/>
+    <w:lsdException w:name="Colorful List Accent 4" w:semiHidden="0" w:uiPriority="72" w:unhideWhenUsed="0"/>
+    <w:lsdException w:name="Colorful Grid Accent 4" w:semiHidden="0" w:uiPriority="73" w:unhideWhenUsed="0"/>
+    <w:lsdException w:name="Light Shading Accent 5" w:semiHidden="0" w:uiPriority="60" w:unhideWhenUsed="0"/>
+    <w:lsdException w:name="Light List Accent 5" w:semiHidden="0" w:uiPriority="61" w:unhideWhenUsed="0"/>
+    <w:lsdException w:name="Light Grid Accent 5" w:semiHidden="0" w:uiPriority="62" w:unhideWhenUsed="0"/>
+    <w:lsdException w:name="Medium Shading 1 Accent 5" w:semiHidden="0" w:uiPriority="63" w:unhideWhenUsed="0"/>
+    <w:lsdException w:name="Medium Shading 2 Accent 5" w:semiHidden="0" w:uiPriority="64" w:unhideWhenUsed="0"/>
+    <w:lsdException w:name="Medium List 1 Accent 5" w:semiHidden="0" w:uiPriority="65" w:unhideWhenUsed="0"/>
+    <w:lsdException w:name="Medium List 2 Accent 5" w:semiHidden="0" w:uiPriority="66" w:unhideWhenUsed="0"/>
+    <w:lsdException w:name="Medium Grid 1 Accent 5" w:semiHidden="0" w:uiPriority="67" w:unhideWhenUsed="0"/>
+    <w:lsdException w:name="Medium Grid 2 Accent 5" w:semiHidden="0" w:uiPriority="68" w:unhideWhenUsed="0"/>
+    <w:lsdException w:name="Medium Grid 3 Accent 5" w:semiHidden="0" w:uiPriority="69" w:unhideWhenUsed="0"/>
+    <w:lsdException w:name="Dark List Accent 5" w:semiHidden="0" w:uiPriority="70" w:unhideWhenUsed="0"/>
+    <w:lsdException w:name="Colorful Shading Accent 5" w:semiHidden="0" w:uiPriority="71" w:unhideWhenUsed="0"/>
+    <w:lsdException w:name="Colorful List Accent 5" w:semiHidden="0" w:uiPriority="72" w:unhideWhenUsed="0"/>
+    <w:lsdException w:name="Colorful Grid Accent 5" w:semiHidden="0" w:uiPriority="73" w:unhideWhenUsed="0"/>
+    <w:lsdException w:name="Light Shading Accent 6" w:semiHidden="0" w:uiPriority="60" w:unhideWhenUsed="0"/>
+    <w:lsdException w:name="Light List Accent 6" w:semiHidden="0" w:uiPriority="61" w:unhideWhenUsed="0"/>
+    <w:lsdException w:name="Light Grid Accent 6" w:semiHidden="0" w:uiPriority="62" w:unhideWhenUsed="0"/>
+    <w:lsdException w:name="Medium Shading 1 Accent 6" w:semiHidden="0" w:uiPriority="63" w:unhideWhenUsed="0"/>
+    <w:lsdException w:name="Medium Shading 2 Accent 6" w:semiHidden="0" w:uiPriority="64" w:unhideWhenUsed="0"/>
+    <w:lsdException w:name="Medium List 1 Accent 6" w:semiHidden="0" w:uiPriority="65" w:unhideWhenUsed="0"/>
+    <w:lsdException w:name="Medium List 2 Accent 6" w:semiHidden="0" w:uiPriority="66" w:unhideWhenUsed="0"/>
+    <w:lsdException w:name="Medium Grid 1 Accent 6" w:semiHidden="0" w:uiPriority="67" w:unhideWhenUsed="0"/>
+    <w:lsdException w:name="Medium Grid 2 Accent 6" w:semiHidden="0" w:uiPriority="68" w:unhideWhenUsed="0"/>
+    <w:lsdException w:name="Medium Grid 3 Accent 6" w:semiHidden="0" w:uiPriority="69" w:unhideWhenUsed="0"/>
+    <w:lsdException w:name="Dark List Accent 6" w:semiHidden="0" w:uiPriority="70" w:unhideWhenUsed="0"/>
+    <w:lsdException w:name="Colorful Shading Accent 6" w:semiHidden="0" w:uiPriority="71" w:unhideWhenUsed="0"/>
+    <w:lsdException w:name="Colorful List Accent 6" w:semiHidden="0" w:uiPriority="72" w:unhideWhenUsed="0"/>
+    <w:lsdException w:name="Colorful Grid Accent 6" w:semiHidden="0" w:uiPriority="73" w:unhideWhenUsed="0"/>
+    <w:lsdException w:name="Subtle Emphasis" w:semiHidden="0" w:uiPriority="19" w:unhideWhenUsed="0" w:qFormat="1"/>
+    <w:lsdException w:name="Intense Emphasis" w:semiHidden="0" w:uiPriority="21" w:unhideWhenUsed="0" w:qFormat="1"/>
+    <w:lsdException w:name="Subtle Reference" w:semiHidden="0" w:uiPriority="31" w:unhideWhenUsed="0" w:qFormat="1"/>
+    <w:lsdException w:name="Intense Reference" w:semiHidden="0" w:uiPriority="32" w:unhideWhenUsed="0" w:qFormat="1"/>
+    <w:lsdException w:name="Book Title" w:semiHidden="0" w:uiPriority="33" w:unhideWhenUsed="0" w:qFormat="1"/>
+    <w:lsdException w:name="Bibliography" w:uiPriority="37"/>
+    <w:lsdException w:name="TOC Heading" w:uiPriority="39" w:qFormat="1"/>
   </w:latentStyles>
   <w:style w:type="paragraph" w:default="1" w:styleId="Normal">
     <w:name w:val="Normal"/>
@@ -3663,6 +3534,209 @@
       <w:ind w:left="720"/>
       <w:contextualSpacing/>
     </w:pPr>
+  </w:style>
+  <w:style w:type="character" w:customStyle="1" w:styleId="apple-converted-space">
+    <w:name w:val="apple-converted-space"/>
+    <w:basedOn w:val="DefaultParagraphFont"/>
+    <w:rsid w:val="006B6C69"/>
+  </w:style>
+  <w:style w:type="character" w:styleId="Hyperlink">
+    <w:name w:val="Hyperlink"/>
+    <w:basedOn w:val="DefaultParagraphFont"/>
+    <w:uiPriority w:val="99"/>
+    <w:semiHidden/>
+    <w:unhideWhenUsed/>
+    <w:rsid w:val="006B6C69"/>
+    <w:rPr>
+      <w:color w:val="0000FF"/>
+      <w:u w:val="single"/>
+    </w:rPr>
+  </w:style>
+</w:styles>
+</file>
+
+<file path=word/stylesWithEffects.xml><?xml version="1.0" encoding="utf-8"?>
+<w:styles xmlns:wpc="http://schemas.microsoft.com/office/word/2010/wordprocessingCanvas" xmlns:mo="http://schemas.microsoft.com/office/mac/office/2008/main" xmlns:mc="http://schemas.openxmlformats.org/markup-compatibility/2006" xmlns:mv="urn:schemas-microsoft-com:mac:vml" xmlns:o="urn:schemas-microsoft-com:office:office" xmlns:r="http://schemas.openxmlformats.org/officeDocument/2006/relationships" xmlns:m="http://schemas.openxmlformats.org/officeDocument/2006/math" xmlns:v="urn:schemas-microsoft-com:vml" xmlns:wp14="http://schemas.microsoft.com/office/word/2010/wordprocessingDrawing" xmlns:wp="http://schemas.openxmlformats.org/drawingml/2006/wordprocessingDrawing" xmlns:w10="urn:schemas-microsoft-com:office:word" xmlns:w="http://schemas.openxmlformats.org/wordprocessingml/2006/main" xmlns:w14="http://schemas.microsoft.com/office/word/2010/wordml" xmlns:wpg="http://schemas.microsoft.com/office/word/2010/wordprocessingGroup" xmlns:wpi="http://schemas.microsoft.com/office/word/2010/wordprocessingInk" xmlns:wne="http://schemas.microsoft.com/office/word/2006/wordml" xmlns:wps="http://schemas.microsoft.com/office/word/2010/wordprocessingShape" mc:Ignorable="w14 wp14">
+  <w:docDefaults>
+    <w:rPrDefault>
+      <w:rPr>
+        <w:rFonts w:asciiTheme="minorHAnsi" w:eastAsiaTheme="minorEastAsia" w:hAnsiTheme="minorHAnsi" w:cstheme="minorBidi"/>
+        <w:sz w:val="24"/>
+        <w:szCs w:val="24"/>
+        <w:lang w:val="en-US" w:eastAsia="ja-JP" w:bidi="ar-SA"/>
+      </w:rPr>
+    </w:rPrDefault>
+    <w:pPrDefault/>
+  </w:docDefaults>
+  <w:latentStyles w:defLockedState="0" w:defUIPriority="99" w:defSemiHidden="1" w:defUnhideWhenUsed="1" w:defQFormat="0" w:count="276">
+    <w:lsdException w:name="Normal" w:semiHidden="0" w:uiPriority="0" w:unhideWhenUsed="0" w:qFormat="1"/>
+    <w:lsdException w:name="heading 1" w:semiHidden="0" w:uiPriority="9" w:unhideWhenUsed="0" w:qFormat="1"/>
+    <w:lsdException w:name="heading 2" w:uiPriority="9" w:qFormat="1"/>
+    <w:lsdException w:name="heading 3" w:uiPriority="9" w:qFormat="1"/>
+    <w:lsdException w:name="heading 4" w:uiPriority="9" w:qFormat="1"/>
+    <w:lsdException w:name="heading 5" w:uiPriority="9" w:qFormat="1"/>
+    <w:lsdException w:name="heading 6" w:uiPriority="9" w:qFormat="1"/>
+    <w:lsdException w:name="heading 7" w:uiPriority="9" w:qFormat="1"/>
+    <w:lsdException w:name="heading 8" w:uiPriority="9" w:qFormat="1"/>
+    <w:lsdException w:name="heading 9" w:uiPriority="9" w:qFormat="1"/>
+    <w:lsdException w:name="toc 1" w:uiPriority="39"/>
+    <w:lsdException w:name="toc 2" w:uiPriority="39"/>
+    <w:lsdException w:name="toc 3" w:uiPriority="39"/>
+    <w:lsdException w:name="toc 4" w:uiPriority="39"/>
+    <w:lsdException w:name="toc 5" w:uiPriority="39"/>
+    <w:lsdException w:name="toc 6" w:uiPriority="39"/>
+    <w:lsdException w:name="toc 7" w:uiPriority="39"/>
+    <w:lsdException w:name="toc 8" w:uiPriority="39"/>
+    <w:lsdException w:name="toc 9" w:uiPriority="39"/>
+    <w:lsdException w:name="caption" w:uiPriority="35" w:qFormat="1"/>
+    <w:lsdException w:name="Title" w:semiHidden="0" w:uiPriority="10" w:unhideWhenUsed="0" w:qFormat="1"/>
+    <w:lsdException w:name="Default Paragraph Font" w:uiPriority="1"/>
+    <w:lsdException w:name="Subtitle" w:semiHidden="0" w:uiPriority="11" w:unhideWhenUsed="0" w:qFormat="1"/>
+    <w:lsdException w:name="Strong" w:semiHidden="0" w:uiPriority="22" w:unhideWhenUsed="0" w:qFormat="1"/>
+    <w:lsdException w:name="Emphasis" w:semiHidden="0" w:uiPriority="20" w:unhideWhenUsed="0" w:qFormat="1"/>
+    <w:lsdException w:name="Table Grid" w:semiHidden="0" w:uiPriority="59" w:unhideWhenUsed="0"/>
+    <w:lsdException w:name="Placeholder Text" w:unhideWhenUsed="0"/>
+    <w:lsdException w:name="No Spacing" w:semiHidden="0" w:uiPriority="1" w:unhideWhenUsed="0" w:qFormat="1"/>
+    <w:lsdException w:name="Light Shading" w:semiHidden="0" w:uiPriority="60" w:unhideWhenUsed="0"/>
+    <w:lsdException w:name="Light List" w:semiHidden="0" w:uiPriority="61" w:unhideWhenUsed="0"/>
+    <w:lsdException w:name="Light Grid" w:semiHidden="0" w:uiPriority="62" w:unhideWhenUsed="0"/>
+    <w:lsdException w:name="Medium Shading 1" w:semiHidden="0" w:uiPriority="63" w:unhideWhenUsed="0"/>
+    <w:lsdException w:name="Medium Shading 2" w:semiHidden="0" w:uiPriority="64" w:unhideWhenUsed="0"/>
+    <w:lsdException w:name="Medium List 1" w:semiHidden="0" w:uiPriority="65" w:unhideWhenUsed="0"/>
+    <w:lsdException w:name="Medium List 2" w:semiHidden="0" w:uiPriority="66" w:unhideWhenUsed="0"/>
+    <w:lsdException w:name="Medium Grid 1" w:semiHidden="0" w:uiPriority="67" w:unhideWhenUsed="0"/>
+    <w:lsdException w:name="Medium Grid 2" w:semiHidden="0" w:uiPriority="68" w:unhideWhenUsed="0"/>
+    <w:lsdException w:name="Medium Grid 3" w:semiHidden="0" w:uiPriority="69" w:unhideWhenUsed="0"/>
+    <w:lsdException w:name="Dark List" w:semiHidden="0" w:uiPriority="70" w:unhideWhenUsed="0"/>
+    <w:lsdException w:name="Colorful Shading" w:semiHidden="0" w:uiPriority="71" w:unhideWhenUsed="0"/>
+    <w:lsdException w:name="Colorful List" w:semiHidden="0" w:uiPriority="72" w:unhideWhenUsed="0"/>
+    <w:lsdException w:name="Colorful Grid" w:semiHidden="0" w:uiPriority="73" w:unhideWhenUsed="0"/>
+    <w:lsdException w:name="Light Shading Accent 1" w:semiHidden="0" w:uiPriority="60" w:unhideWhenUsed="0"/>
+    <w:lsdException w:name="Light List Accent 1" w:semiHidden="0" w:uiPriority="61" w:unhideWhenUsed="0"/>
+    <w:lsdException w:name="Light Grid Accent 1" w:semiHidden="0" w:uiPriority="62" w:unhideWhenUsed="0"/>
+    <w:lsdException w:name="Medium Shading 1 Accent 1" w:semiHidden="0" w:uiPriority="63" w:unhideWhenUsed="0"/>
+    <w:lsdException w:name="Medium Shading 2 Accent 1" w:semiHidden="0" w:uiPriority="64" w:unhideWhenUsed="0"/>
+    <w:lsdException w:name="Medium List 1 Accent 1" w:semiHidden="0" w:uiPriority="65" w:unhideWhenUsed="0"/>
+    <w:lsdException w:name="Revision" w:unhideWhenUsed="0"/>
+    <w:lsdException w:name="List Paragraph" w:semiHidden="0" w:uiPriority="34" w:unhideWhenUsed="0" w:qFormat="1"/>
+    <w:lsdException w:name="Quote" w:semiHidden="0" w:uiPriority="29" w:unhideWhenUsed="0" w:qFormat="1"/>
+    <w:lsdException w:name="Intense Quote" w:semiHidden="0" w:uiPriority="30" w:unhideWhenUsed="0" w:qFormat="1"/>
+    <w:lsdException w:name="Medium List 2 Accent 1" w:semiHidden="0" w:uiPriority="66" w:unhideWhenUsed="0"/>
+    <w:lsdException w:name="Medium Grid 1 Accent 1" w:semiHidden="0" w:uiPriority="67" w:unhideWhenUsed="0"/>
+    <w:lsdException w:name="Medium Grid 2 Accent 1" w:semiHidden="0" w:uiPriority="68" w:unhideWhenUsed="0"/>
+    <w:lsdException w:name="Medium Grid 3 Accent 1" w:semiHidden="0" w:uiPriority="69" w:unhideWhenUsed="0"/>
+    <w:lsdException w:name="Dark List Accent 1" w:semiHidden="0" w:uiPriority="70" w:unhideWhenUsed="0"/>
+    <w:lsdException w:name="Colorful Shading Accent 1" w:semiHidden="0" w:uiPriority="71" w:unhideWhenUsed="0"/>
+    <w:lsdException w:name="Colorful List Accent 1" w:semiHidden="0" w:uiPriority="72" w:unhideWhenUsed="0"/>
+    <w:lsdException w:name="Colorful Grid Accent 1" w:semiHidden="0" w:uiPriority="73" w:unhideWhenUsed="0"/>
+    <w:lsdException w:name="Light Shading Accent 2" w:semiHidden="0" w:uiPriority="60" w:unhideWhenUsed="0"/>
+    <w:lsdException w:name="Light List Accent 2" w:semiHidden="0" w:uiPriority="61" w:unhideWhenUsed="0"/>
+    <w:lsdException w:name="Light Grid Accent 2" w:semiHidden="0" w:uiPriority="62" w:unhideWhenUsed="0"/>
+    <w:lsdException w:name="Medium Shading 1 Accent 2" w:semiHidden="0" w:uiPriority="63" w:unhideWhenUsed="0"/>
+    <w:lsdException w:name="Medium Shading 2 Accent 2" w:semiHidden="0" w:uiPriority="64" w:unhideWhenUsed="0"/>
+    <w:lsdException w:name="Medium List 1 Accent 2" w:semiHidden="0" w:uiPriority="65" w:unhideWhenUsed="0"/>
+    <w:lsdException w:name="Medium List 2 Accent 2" w:semiHidden="0" w:uiPriority="66" w:unhideWhenUsed="0"/>
+    <w:lsdException w:name="Medium Grid 1 Accent 2" w:semiHidden="0" w:uiPriority="67" w:unhideWhenUsed="0"/>
+    <w:lsdException w:name="Medium Grid 2 Accent 2" w:semiHidden="0" w:uiPriority="68" w:unhideWhenUsed="0"/>
+    <w:lsdException w:name="Medium Grid 3 Accent 2" w:semiHidden="0" w:uiPriority="69" w:unhideWhenUsed="0"/>
+    <w:lsdException w:name="Dark List Accent 2" w:semiHidden="0" w:uiPriority="70" w:unhideWhenUsed="0"/>
+    <w:lsdException w:name="Colorful Shading Accent 2" w:semiHidden="0" w:uiPriority="71" w:unhideWhenUsed="0"/>
+    <w:lsdException w:name="Colorful List Accent 2" w:semiHidden="0" w:uiPriority="72" w:unhideWhenUsed="0"/>
+    <w:lsdException w:name="Colorful Grid Accent 2" w:semiHidden="0" w:uiPriority="73" w:unhideWhenUsed="0"/>
+    <w:lsdException w:name="Light Shading Accent 3" w:semiHidden="0" w:uiPriority="60" w:unhideWhenUsed="0"/>
+    <w:lsdException w:name="Light List Accent 3" w:semiHidden="0" w:uiPriority="61" w:unhideWhenUsed="0"/>
+    <w:lsdException w:name="Light Grid Accent 3" w:semiHidden="0" w:uiPriority="62" w:unhideWhenUsed="0"/>
+    <w:lsdException w:name="Medium Shading 1 Accent 3" w:semiHidden="0" w:uiPriority="63" w:unhideWhenUsed="0"/>
+    <w:lsdException w:name="Medium Shading 2 Accent 3" w:semiHidden="0" w:uiPriority="64" w:unhideWhenUsed="0"/>
+    <w:lsdException w:name="Medium List 1 Accent 3" w:semiHidden="0" w:uiPriority="65" w:unhideWhenUsed="0"/>
+    <w:lsdException w:name="Medium List 2 Accent 3" w:semiHidden="0" w:uiPriority="66" w:unhideWhenUsed="0"/>
+    <w:lsdException w:name="Medium Grid 1 Accent 3" w:semiHidden="0" w:uiPriority="67" w:unhideWhenUsed="0"/>
+    <w:lsdException w:name="Medium Grid 2 Accent 3" w:semiHidden="0" w:uiPriority="68" w:unhideWhenUsed="0"/>
+    <w:lsdException w:name="Medium Grid 3 Accent 3" w:semiHidden="0" w:uiPriority="69" w:unhideWhenUsed="0"/>
+    <w:lsdException w:name="Dark List Accent 3" w:semiHidden="0" w:uiPriority="70" w:unhideWhenUsed="0"/>
+    <w:lsdException w:name="Colorful Shading Accent 3" w:semiHidden="0" w:uiPriority="71" w:unhideWhenUsed="0"/>
+    <w:lsdException w:name="Colorful List Accent 3" w:semiHidden="0" w:uiPriority="72" w:unhideWhenUsed="0"/>
+    <w:lsdException w:name="Colorful Grid Accent 3" w:semiHidden="0" w:uiPriority="73" w:unhideWhenUsed="0"/>
+    <w:lsdException w:name="Light Shading Accent 4" w:semiHidden="0" w:uiPriority="60" w:unhideWhenUsed="0"/>
+    <w:lsdException w:name="Light List Accent 4" w:semiHidden="0" w:uiPriority="61" w:unhideWhenUsed="0"/>
+    <w:lsdException w:name="Light Grid Accent 4" w:semiHidden="0" w:uiPriority="62" w:unhideWhenUsed="0"/>
+    <w:lsdException w:name="Medium Shading 1 Accent 4" w:semiHidden="0" w:uiPriority="63" w:unhideWhenUsed="0"/>
+    <w:lsdException w:name="Medium Shading 2 Accent 4" w:semiHidden="0" w:uiPriority="64" w:unhideWhenUsed="0"/>
+    <w:lsdException w:name="Medium List 1 Accent 4" w:semiHidden="0" w:uiPriority="65" w:unhideWhenUsed="0"/>
+    <w:lsdException w:name="Medium List 2 Accent 4" w:semiHidden="0" w:uiPriority="66" w:unhideWhenUsed="0"/>
+    <w:lsdException w:name="Medium Grid 1 Accent 4" w:semiHidden="0" w:uiPriority="67" w:unhideWhenUsed="0"/>
+    <w:lsdException w:name="Medium Grid 2 Accent 4" w:semiHidden="0" w:uiPriority="68" w:unhideWhenUsed="0"/>
+    <w:lsdException w:name="Medium Grid 3 Accent 4" w:semiHidden="0" w:uiPriority="69" w:unhideWhenUsed="0"/>
+    <w:lsdException w:name="Dark List Accent 4" w:semiHidden="0" w:uiPriority="70" w:unhideWhenUsed="0"/>
+    <w:lsdException w:name="Colorful Shading Accent 4" w:semiHidden="0" w:uiPriority="71" w:unhideWhenUsed="0"/>
+    <w:lsdException w:name="Colorful List Accent 4" w:semiHidden="0" w:uiPriority="72" w:unhideWhenUsed="0"/>
+    <w:lsdException w:name="Colorful Grid Accent 4" w:semiHidden="0" w:uiPriority="73" w:unhideWhenUsed="0"/>
+    <w:lsdException w:name="Light Shading Accent 5" w:semiHidden="0" w:uiPriority="60" w:unhideWhenUsed="0"/>
+    <w:lsdException w:name="Light List Accent 5" w:semiHidden="0" w:uiPriority="61" w:unhideWhenUsed="0"/>
+    <w:lsdException w:name="Light Grid Accent 5" w:semiHidden="0" w:uiPriority="62" w:unhideWhenUsed="0"/>
+    <w:lsdException w:name="Medium Shading 1 Accent 5" w:semiHidden="0" w:uiPriority="63" w:unhideWhenUsed="0"/>
+    <w:lsdException w:name="Medium Shading 2 Accent 5" w:semiHidden="0" w:uiPriority="64" w:unhideWhenUsed="0"/>
+    <w:lsdException w:name="Medium List 1 Accent 5" w:semiHidden="0" w:uiPriority="65" w:unhideWhenUsed="0"/>
+    <w:lsdException w:name="Medium List 2 Accent 5" w:semiHidden="0" w:uiPriority="66" w:unhideWhenUsed="0"/>
+    <w:lsdException w:name="Medium Grid 1 Accent 5" w:semiHidden="0" w:uiPriority="67" w:unhideWhenUsed="0"/>
+    <w:lsdException w:name="Medium Grid 2 Accent 5" w:semiHidden="0" w:uiPriority="68" w:unhideWhenUsed="0"/>
+    <w:lsdException w:name="Medium Grid 3 Accent 5" w:semiHidden="0" w:uiPriority="69" w:unhideWhenUsed="0"/>
+    <w:lsdException w:name="Dark List Accent 5" w:semiHidden="0" w:uiPriority="70" w:unhideWhenUsed="0"/>
+    <w:lsdException w:name="Colorful Shading Accent 5" w:semiHidden="0" w:uiPriority="71" w:unhideWhenUsed="0"/>
+    <w:lsdException w:name="Colorful List Accent 5" w:semiHidden="0" w:uiPriority="72" w:unhideWhenUsed="0"/>
+    <w:lsdException w:name="Colorful Grid Accent 5" w:semiHidden="0" w:uiPriority="73" w:unhideWhenUsed="0"/>
+    <w:lsdException w:name="Light Shading Accent 6" w:semiHidden="0" w:uiPriority="60" w:unhideWhenUsed="0"/>
+    <w:lsdException w:name="Light List Accent 6" w:semiHidden="0" w:uiPriority="61" w:unhideWhenUsed="0"/>
+    <w:lsdException w:name="Light Grid Accent 6" w:semiHidden="0" w:uiPriority="62" w:unhideWhenUsed="0"/>
+    <w:lsdException w:name="Medium Shading 1 Accent 6" w:semiHidden="0" w:uiPriority="63" w:unhideWhenUsed="0"/>
+    <w:lsdException w:name="Medium Shading 2 Accent 6" w:semiHidden="0" w:uiPriority="64" w:unhideWhenUsed="0"/>
+    <w:lsdException w:name="Medium List 1 Accent 6" w:semiHidden="0" w:uiPriority="65" w:unhideWhenUsed="0"/>
+    <w:lsdException w:name="Medium List 2 Accent 6" w:semiHidden="0" w:uiPriority="66" w:unhideWhenUsed="0"/>
+    <w:lsdException w:name="Medium Grid 1 Accent 6" w:semiHidden="0" w:uiPriority="67" w:unhideWhenUsed="0"/>
+    <w:lsdException w:name="Medium Grid 2 Accent 6" w:semiHidden="0" w:uiPriority="68" w:unhideWhenUsed="0"/>
+    <w:lsdException w:name="Medium Grid 3 Accent 6" w:semiHidden="0" w:uiPriority="69" w:unhideWhenUsed="0"/>
+    <w:lsdException w:name="Dark List Accent 6" w:semiHidden="0" w:uiPriority="70" w:unhideWhenUsed="0"/>
+    <w:lsdException w:name="Colorful Shading Accent 6" w:semiHidden="0" w:uiPriority="71" w:unhideWhenUsed="0"/>
+    <w:lsdException w:name="Colorful List Accent 6" w:semiHidden="0" w:uiPriority="72" w:unhideWhenUsed="0"/>
+    <w:lsdException w:name="Colorful Grid Accent 6" w:semiHidden="0" w:uiPriority="73" w:unhideWhenUsed="0"/>
+    <w:lsdException w:name="Subtle Emphasis" w:semiHidden="0" w:uiPriority="19" w:unhideWhenUsed="0" w:qFormat="1"/>
+    <w:lsdException w:name="Intense Emphasis" w:semiHidden="0" w:uiPriority="21" w:unhideWhenUsed="0" w:qFormat="1"/>
+    <w:lsdException w:name="Subtle Reference" w:semiHidden="0" w:uiPriority="31" w:unhideWhenUsed="0" w:qFormat="1"/>
+    <w:lsdException w:name="Intense Reference" w:semiHidden="0" w:uiPriority="32" w:unhideWhenUsed="0" w:qFormat="1"/>
+    <w:lsdException w:name="Book Title" w:semiHidden="0" w:uiPriority="33" w:unhideWhenUsed="0" w:qFormat="1"/>
+    <w:lsdException w:name="Bibliography" w:uiPriority="37"/>
+    <w:lsdException w:name="TOC Heading" w:uiPriority="39" w:qFormat="1"/>
+  </w:latentStyles>
+  <w:style w:type="paragraph" w:default="1" w:styleId="Normal">
+    <w:name w:val="Normal"/>
+    <w:qFormat/>
+  </w:style>
+  <w:style w:type="character" w:default="1" w:styleId="DefaultParagraphFont">
+    <w:name w:val="Default Paragraph Font"/>
+    <w:uiPriority w:val="1"/>
+    <w:semiHidden/>
+    <w:unhideWhenUsed/>
+  </w:style>
+  <w:style w:type="table" w:default="1" w:styleId="TableNormal">
+    <w:name w:val="Normal Table"/>
+    <w:uiPriority w:val="99"/>
+    <w:semiHidden/>
+    <w:unhideWhenUsed/>
+    <w:tblPr>
+      <w:tblInd w:w="0" w:type="dxa"/>
+      <w:tblCellMar>
+        <w:top w:w="0" w:type="dxa"/>
+        <w:left w:w="108" w:type="dxa"/>
+        <w:bottom w:w="0" w:type="dxa"/>
+        <w:right w:w="108" w:type="dxa"/>
+      </w:tblCellMar>
+    </w:tblPr>
+  </w:style>
+  <w:style w:type="numbering" w:default="1" w:styleId="NoList">
+    <w:name w:val="No List"/>
+    <w:uiPriority w:val="99"/>
+    <w:semiHidden/>
+    <w:unhideWhenUsed/>
   </w:style>
 </w:styles>
 </file>

</xml_diff>